<commit_message>
Rechtschreibfehler behoben in Entwicklung eines Programms zur Lösung von Traveling Salesman Problems mit XP-Techniken.docx
</commit_message>
<xml_diff>
--- a/Dokumentation/Paper/Entwicklung eines Programms zur Lösung von Traveling Salesman Problems mit XP-Techniken.docx
+++ b/Dokumentation/Paper/Entwicklung eines Programms zur Lösung von Traveling Salesman Problems mit XP-Techniken.docx
@@ -164,7 +164,7 @@
         </w:rPr>
         <w:sectPr>
           <w:pgSz w:w="11906" w:h="16838"/>
-          <w:pgMar w:top="1417" w:right="1417" w:bottom="1134" w:left="1417" w:header="708" w:footer="708" w:gutter="0"/>
+          <w:pgMar w:top="1077" w:right="731" w:bottom="2432" w:left="731" w:header="708" w:footer="708" w:gutter="0"/>
           <w:cols w:space="708"/>
           <w:docGrid w:linePitch="360"/>
         </w:sectPr>
@@ -179,7 +179,7 @@
         <w:sectPr>
           <w:type w:val="continuous"/>
           <w:pgSz w:w="11906" w:h="16838"/>
-          <w:pgMar w:top="1417" w:right="1417" w:bottom="1134" w:left="1417" w:header="708" w:footer="708" w:gutter="0"/>
+          <w:pgMar w:top="1077" w:right="731" w:bottom="2432" w:left="731" w:header="708" w:footer="708" w:gutter="0"/>
           <w:cols w:space="708"/>
           <w:docGrid w:linePitch="360"/>
         </w:sectPr>
@@ -364,13 +364,31 @@
         <w:rPr>
           <w:lang w:val="de-DE"/>
         </w:rPr>
-        <w:t xml:space="preserve">entwicklung. Mit der Einführung von XP wurde eine Vielzahl an Praktiken definiert. Mit der Einhaltung der Praktiken und Werte von XP soll somit die Wahrscheinlichkeit erhöht werden, dass ein Projekt Erfolgreich beendet werden kann. Im Zuge eines Projektes sollen diese Praktiken angewandt und vertieft werden. Dazu soll </w:t>
-      </w:r>
-      <w:r>
-        <w:rPr>
-          <w:lang w:val="de-DE"/>
-        </w:rPr>
-        <w:t xml:space="preserve">ein Programm Entwickelt werden welches </w:t>
+        <w:t>entwicklung. Mit der Einführung von XP wurde eine Vielzahl an Praktiken definiert. Mit der Einhaltung der Praktiken und Werte von XP soll somit die Wahrscheinlichkeit e</w:t>
+      </w:r>
+      <w:r>
+        <w:rPr>
+          <w:lang w:val="de-DE"/>
+        </w:rPr>
+        <w:t>rhöht werden, dass ein Projekt e</w:t>
+      </w:r>
+      <w:r>
+        <w:rPr>
+          <w:lang w:val="de-DE"/>
+        </w:rPr>
+        <w:t xml:space="preserve">rfolgreich beendet werden kann. Im Zuge eines Projektes sollen diese Praktiken angewandt und vertieft werden. Dazu soll </w:t>
+      </w:r>
+      <w:r>
+        <w:rPr>
+          <w:lang w:val="de-DE"/>
+        </w:rPr>
+        <w:t>ein Programm e</w:t>
+      </w:r>
+      <w:r>
+        <w:rPr>
+          <w:lang w:val="de-DE"/>
+        </w:rPr>
+        <w:t xml:space="preserve">ntwickelt werden welches </w:t>
       </w:r>
       <w:proofErr w:type="spellStart"/>
       <w:r>
@@ -440,7 +458,510 @@
         <w:rPr>
           <w:lang w:val="de-DE"/>
         </w:rPr>
-        <w:t xml:space="preserve"> Algorithmus gelöst werden. Dieses Paper beschreibt welche Erfahrungen mit den XP-Praktiken bei der Umsetzung vom Projektteam gemacht wurden, sowie wie das Programm implementiert wurde.</w:t>
+        <w:t xml:space="preserve"> Algorithmus </w:t>
+      </w:r>
+      <w:r>
+        <w:rPr>
+          <w:lang w:val="de-DE"/>
+        </w:rPr>
+        <w:t>löst</w:t>
+      </w:r>
+      <w:r>
+        <w:rPr>
+          <w:lang w:val="de-DE"/>
+        </w:rPr>
+        <w:t>.</w:t>
+      </w:r>
+      <w:r>
+        <w:rPr>
+          <w:lang w:val="de-DE"/>
+        </w:rPr>
+        <w:t xml:space="preserve"> Dieses Paper beschreibt die Erfahrungen des Projektteams mit den XP Techniken während der Implementierung.</w:t>
+      </w:r>
+      <w:bookmarkStart w:id="4" w:name="_Toc339807353"/>
+    </w:p>
+    <w:p>
+      <w:pPr>
+        <w:pStyle w:val="Textkrper"/>
+        <w:rPr>
+          <w:b/>
+          <w:bCs/>
+          <w:smallCaps/>
+          <w:noProof/>
+          <w:lang w:val="de-DE"/>
+        </w:rPr>
+      </w:pPr>
+      <w:r>
+        <w:rPr>
+          <w:b/>
+          <w:bCs/>
+          <w:smallCaps/>
+          <w:noProof/>
+          <w:lang w:val="de-DE"/>
+        </w:rPr>
+        <w:t xml:space="preserve"> </w:t>
+      </w:r>
+      <w:r>
+        <w:rPr>
+          <w:smallCaps/>
+          <w:noProof/>
+          <w:lang w:val="de-DE"/>
+        </w:rPr>
+        <w:t>Vorbereitungen zur Entwicklung</w:t>
+      </w:r>
+      <w:bookmarkEnd w:id="4"/>
+    </w:p>
+    <w:p>
+      <w:pPr>
+        <w:pStyle w:val="Textkrper"/>
+        <w:rPr>
+          <w:lang w:val="de-DE"/>
+        </w:rPr>
+      </w:pPr>
+      <w:r>
+        <w:rPr>
+          <w:lang w:val="de-DE"/>
+        </w:rPr>
+        <w:t>Zunächst hat sich das Projektteam</w:t>
+      </w:r>
+      <w:r>
+        <w:rPr>
+          <w:lang w:val="de-DE"/>
+        </w:rPr>
+        <w:t xml:space="preserve"> </w:t>
+      </w:r>
+      <w:r>
+        <w:rPr>
+          <w:lang w:val="de-DE"/>
+        </w:rPr>
+        <w:t xml:space="preserve"> hauptsächlich aufgrund der</w:t>
+      </w:r>
+      <w:r>
+        <w:rPr>
+          <w:lang w:val="de-DE"/>
+        </w:rPr>
+        <w:t xml:space="preserve"> gemeinsame</w:t>
+      </w:r>
+      <w:r>
+        <w:rPr>
+          <w:lang w:val="de-DE"/>
+        </w:rPr>
+        <w:t>n</w:t>
+      </w:r>
+      <w:r>
+        <w:rPr>
+          <w:lang w:val="de-DE"/>
+        </w:rPr>
+        <w:t xml:space="preserve"> Abneigung gegenüber der Programmiersprache Java</w:t>
+      </w:r>
+      <w:r>
+        <w:rPr>
+          <w:lang w:val="de-DE"/>
+        </w:rPr>
+        <w:t xml:space="preserve"> zusammengefunden.</w:t>
+      </w:r>
+      <w:r>
+        <w:rPr>
+          <w:lang w:val="de-DE"/>
+        </w:rPr>
+        <w:t xml:space="preserve"> </w:t>
+      </w:r>
+      <w:r>
+        <w:rPr>
+          <w:lang w:val="de-DE"/>
+        </w:rPr>
+        <w:t xml:space="preserve">Dadurch fanden </w:t>
+      </w:r>
+      <w:r>
+        <w:rPr>
+          <w:lang w:val="de-DE"/>
+        </w:rPr>
+        <w:t xml:space="preserve">sich </w:t>
+      </w:r>
+      <w:r>
+        <w:rPr>
+          <w:lang w:val="de-DE"/>
+        </w:rPr>
+        <w:t xml:space="preserve">die </w:t>
+      </w:r>
+      <w:r>
+        <w:rPr>
+          <w:lang w:val="de-DE"/>
+        </w:rPr>
+        <w:t>Teammitglieder Arne Krawielitzki, Alexander Landmann, Maurice von Loesch, Engin Yilmaz</w:t>
+      </w:r>
+      <w:r>
+        <w:rPr>
+          <w:lang w:val="de-DE"/>
+        </w:rPr>
+        <w:t xml:space="preserve"> und </w:t>
+      </w:r>
+      <w:r>
+        <w:rPr>
+          <w:lang w:val="de-DE"/>
+        </w:rPr>
+        <w:t>Jan Zimmer</w:t>
+      </w:r>
+      <w:r>
+        <w:rPr>
+          <w:lang w:val="de-DE"/>
+        </w:rPr>
+        <w:t xml:space="preserve"> zusammen</w:t>
+      </w:r>
+      <w:r>
+        <w:rPr>
+          <w:lang w:val="de-DE"/>
+        </w:rPr>
+        <w:t xml:space="preserve">. Gemeinsam wurde </w:t>
+      </w:r>
+      <w:r>
+        <w:rPr>
+          <w:lang w:val="de-DE"/>
+        </w:rPr>
+        <w:t xml:space="preserve">eine Programmiersprache festgelegt in der das </w:t>
+      </w:r>
+      <w:r>
+        <w:rPr>
+          <w:lang w:val="de-DE"/>
+        </w:rPr>
+        <w:t xml:space="preserve">Programm </w:t>
+      </w:r>
+      <w:r>
+        <w:rPr>
+          <w:lang w:val="de-DE"/>
+        </w:rPr>
+        <w:t>kodiert werden soll, hierbei fiel die Wahl auf</w:t>
+      </w:r>
+      <w:r>
+        <w:rPr>
+          <w:lang w:val="de-DE"/>
+        </w:rPr>
+        <w:t xml:space="preserve"> C#</w:t>
+      </w:r>
+      <w:r>
+        <w:rPr>
+          <w:lang w:val="de-DE"/>
+        </w:rPr>
+        <w:t>.</w:t>
+      </w:r>
+      <w:r>
+        <w:rPr>
+          <w:lang w:val="de-DE"/>
+        </w:rPr>
+        <w:t xml:space="preserve"> </w:t>
+      </w:r>
+      <w:r>
+        <w:rPr>
+          <w:lang w:val="de-DE"/>
+        </w:rPr>
+        <w:t xml:space="preserve">Vorteile hier waren, dass </w:t>
+      </w:r>
+      <w:r>
+        <w:rPr>
+          <w:lang w:val="de-DE"/>
+        </w:rPr>
+        <w:t xml:space="preserve">einige </w:t>
+      </w:r>
+      <w:r>
+        <w:rPr>
+          <w:lang w:val="de-DE"/>
+        </w:rPr>
+        <w:t xml:space="preserve">Mitglieder </w:t>
+      </w:r>
+      <w:r>
+        <w:rPr>
+          <w:lang w:val="de-DE"/>
+        </w:rPr>
+        <w:t xml:space="preserve">des Teams </w:t>
+      </w:r>
+      <w:r>
+        <w:rPr>
+          <w:lang w:val="de-DE"/>
+        </w:rPr>
+        <w:t>bereits Erfahrungen in dieser Programmiersprache hatten und das .NET-Framework, ähnlich wie das Java-Framework, einen großen Funkt</w:t>
+      </w:r>
+      <w:r>
+        <w:rPr>
+          <w:lang w:val="de-DE"/>
+        </w:rPr>
+        <w:t>ionsumfang zur Verfügung stellt. Damit wurde die Suche nach einer Entwicklungsumgebung sehr beschleunigt, da es für C# nur wenig</w:t>
+      </w:r>
+      <w:r>
+        <w:rPr>
+          <w:lang w:val="de-DE"/>
+        </w:rPr>
+        <w:t>e Möglichkeiten gibt. Die Wahl f</w:t>
+      </w:r>
+      <w:r>
+        <w:rPr>
+          <w:lang w:val="de-DE"/>
+        </w:rPr>
+        <w:t>iel hier auf Microsoft Visual Studio 2010.</w:t>
+      </w:r>
+    </w:p>
+    <w:p>
+      <w:pPr>
+        <w:pStyle w:val="Textkrper"/>
+        <w:rPr>
+          <w:lang w:val="de-DE"/>
+        </w:rPr>
+      </w:pPr>
+      <w:r>
+        <w:rPr>
+          <w:lang w:val="de-DE"/>
+        </w:rPr>
+        <w:t xml:space="preserve">Bei der Auswahl des </w:t>
+      </w:r>
+      <w:r>
+        <w:rPr>
+          <w:lang w:val="de-DE"/>
+        </w:rPr>
+        <w:t>Versionskontrollsystems</w:t>
+      </w:r>
+      <w:r>
+        <w:rPr>
+          <w:lang w:val="de-DE"/>
+        </w:rPr>
+        <w:t xml:space="preserve"> standen </w:t>
+      </w:r>
+      <w:proofErr w:type="spellStart"/>
+      <w:r>
+        <w:rPr>
+          <w:lang w:val="de-DE"/>
+        </w:rPr>
+        <w:t>Git</w:t>
+      </w:r>
+      <w:proofErr w:type="spellEnd"/>
+      <w:r>
+        <w:rPr>
+          <w:lang w:val="de-DE"/>
+        </w:rPr>
+        <w:t xml:space="preserve"> und SVN im R</w:t>
+      </w:r>
+      <w:r>
+        <w:rPr>
+          <w:lang w:val="de-DE"/>
+        </w:rPr>
+        <w:t>aum. Wobei die Auswahl auf SVN f</w:t>
+      </w:r>
+      <w:r>
+        <w:rPr>
+          <w:lang w:val="de-DE"/>
+        </w:rPr>
+        <w:t xml:space="preserve">iel, da </w:t>
+      </w:r>
+      <w:r>
+        <w:rPr>
+          <w:lang w:val="de-DE"/>
+        </w:rPr>
+        <w:lastRenderedPageBreak/>
+        <w:t xml:space="preserve">im Projektteam mehr Erfahrungswerte mit SVN vorhanden waren und bei der testweisen Verwendung von </w:t>
+      </w:r>
+      <w:proofErr w:type="spellStart"/>
+      <w:r>
+        <w:rPr>
+          <w:lang w:val="de-DE"/>
+        </w:rPr>
+        <w:t>Git</w:t>
+      </w:r>
+      <w:proofErr w:type="spellEnd"/>
+      <w:r>
+        <w:rPr>
+          <w:lang w:val="de-DE"/>
+        </w:rPr>
+        <w:t xml:space="preserve"> massive Probleme auftraten. </w:t>
+      </w:r>
+      <w:r>
+        <w:rPr>
+          <w:lang w:val="de-DE"/>
+        </w:rPr>
+        <w:t>Damit während der Entwickl</w:t>
+      </w:r>
+      <w:r>
+        <w:rPr>
+          <w:lang w:val="de-DE"/>
+        </w:rPr>
+        <w:t>ung des</w:t>
+      </w:r>
+      <w:r>
+        <w:rPr>
+          <w:lang w:val="de-DE"/>
+        </w:rPr>
+        <w:t xml:space="preserve"> Quellcode leicht mit dem Repository synchronisiert werden kann </w:t>
+      </w:r>
+      <w:r>
+        <w:rPr>
+          <w:lang w:val="de-DE"/>
+        </w:rPr>
+        <w:t xml:space="preserve">wurde </w:t>
+      </w:r>
+      <w:r>
+        <w:rPr>
+          <w:lang w:val="de-DE"/>
+        </w:rPr>
+        <w:t xml:space="preserve">das Programm </w:t>
+      </w:r>
+      <w:proofErr w:type="spellStart"/>
+      <w:r>
+        <w:rPr>
+          <w:lang w:val="de-DE"/>
+        </w:rPr>
+        <w:t>TortoiseSVN</w:t>
+      </w:r>
+      <w:proofErr w:type="spellEnd"/>
+      <w:r>
+        <w:rPr>
+          <w:lang w:val="de-DE"/>
+        </w:rPr>
+        <w:t xml:space="preserve"> [1]</w:t>
+      </w:r>
+      <w:r>
+        <w:rPr>
+          <w:lang w:val="de-DE"/>
+        </w:rPr>
+        <w:t xml:space="preserve"> ausgewählt. Dieses bietet neben einer grafischen Benutzeroberfläche auch ein Plug-In für die verwendete IDE Microsoft Visual Studio an. Damit wird die Handhabung des Quellcodes in Verbindung mit dem Repository nochmalig vereinfacht. Als Hosting-Plattform für den Quellcode wurde Google Code</w:t>
+      </w:r>
+      <w:r>
+        <w:rPr>
+          <w:lang w:val="de-DE"/>
+        </w:rPr>
+        <w:t xml:space="preserve"> [2]</w:t>
+      </w:r>
+      <w:r>
+        <w:rPr>
+          <w:lang w:val="de-DE"/>
+        </w:rPr>
+        <w:t xml:space="preserve"> ausgewählt. Es bietet die Möglichkeit Projekte kostenlos zu speichern und unter anderem auch die Möglichkeit </w:t>
+      </w:r>
+      <w:r>
+        <w:rPr>
+          <w:lang w:val="de-DE"/>
+        </w:rPr>
+        <w:t xml:space="preserve">ein Repository </w:t>
+      </w:r>
+      <w:r>
+        <w:rPr>
+          <w:lang w:val="de-DE"/>
+        </w:rPr>
+        <w:t xml:space="preserve">per SVN zu verwalten. Zudem bietet Google Code die Möglichkeit </w:t>
+      </w:r>
+      <w:r>
+        <w:rPr>
+          <w:lang w:val="de-DE"/>
+        </w:rPr>
+        <w:t xml:space="preserve">sowohl </w:t>
+      </w:r>
+      <w:r>
+        <w:rPr>
+          <w:lang w:val="de-DE"/>
+        </w:rPr>
+        <w:t>ein Wiki</w:t>
+      </w:r>
+      <w:r>
+        <w:rPr>
+          <w:lang w:val="de-DE"/>
+        </w:rPr>
+        <w:t xml:space="preserve"> zu dem Projekt als auch</w:t>
+      </w:r>
+      <w:r>
+        <w:rPr>
+          <w:lang w:val="de-DE"/>
+        </w:rPr>
+        <w:t xml:space="preserve"> ein Ticketsystem</w:t>
+      </w:r>
+      <w:r>
+        <w:rPr>
+          <w:lang w:val="de-DE"/>
+        </w:rPr>
+        <w:t xml:space="preserve"> zu erstellen</w:t>
+      </w:r>
+      <w:r>
+        <w:rPr>
+          <w:lang w:val="de-DE"/>
+        </w:rPr>
+        <w:t>. Wobei nur letzteres v</w:t>
+      </w:r>
+      <w:r>
+        <w:rPr>
+          <w:lang w:val="de-DE"/>
+        </w:rPr>
+        <w:t>erwendet wurde</w:t>
+      </w:r>
+      <w:r>
+        <w:rPr>
+          <w:lang w:val="de-DE"/>
+        </w:rPr>
+        <w:t>,</w:t>
+      </w:r>
+      <w:r>
+        <w:rPr>
+          <w:lang w:val="de-DE"/>
+        </w:rPr>
+        <w:t xml:space="preserve"> um den Entwicklungsprozess zu dokumentieren und zu steuern. </w:t>
+      </w:r>
+    </w:p>
+    <w:p>
+      <w:pPr>
+        <w:pStyle w:val="Textkrper"/>
+        <w:rPr>
+          <w:vertAlign w:val="superscript"/>
+          <w:lang w:val="de-DE"/>
+        </w:rPr>
+      </w:pPr>
+      <w:r>
+        <w:rPr>
+          <w:lang w:val="de-DE"/>
+        </w:rPr>
+        <w:t>Im Zuge der Vorbereitung wurde</w:t>
+      </w:r>
+      <w:r>
+        <w:rPr>
+          <w:lang w:val="de-DE"/>
+        </w:rPr>
+        <w:t xml:space="preserve"> zunächst</w:t>
+      </w:r>
+      <w:r>
+        <w:rPr>
+          <w:lang w:val="de-DE"/>
+        </w:rPr>
+        <w:t xml:space="preserve"> getestet ob die Anforderungen</w:t>
+      </w:r>
+      <w:r>
+        <w:rPr>
+          <w:lang w:val="de-DE"/>
+        </w:rPr>
+        <w:t xml:space="preserve"> mit dem .NET-Framework</w:t>
+      </w:r>
+      <w:r>
+        <w:rPr>
+          <w:lang w:val="de-DE"/>
+        </w:rPr>
+        <w:t xml:space="preserve"> überhaupt umgesetzt werden können. </w:t>
+      </w:r>
+      <w:r>
+        <w:rPr>
+          <w:lang w:val="de-DE"/>
+        </w:rPr>
+        <w:t>Als schwierig zeigte sich schnell die Umsetzung der Anforderung der grafischen Ausgabe, da das .NET-Framework dafür keine Komponenten bereitstellt. Daher musste dafür nach Alternativen gesucht werden. Eine Lösung wurde in der Verwendung des TAO-Frameworks</w:t>
+      </w:r>
+      <w:r>
+        <w:rPr>
+          <w:rStyle w:val="Funotenzeichen"/>
+          <w:lang w:val="de-DE"/>
+        </w:rPr>
+        <w:t xml:space="preserve"> </w:t>
+      </w:r>
+      <w:r>
+        <w:rPr>
+          <w:lang w:val="de-DE"/>
+        </w:rPr>
+        <w:t>[3]</w:t>
+      </w:r>
+      <w:r>
+        <w:rPr>
+          <w:lang w:val="de-DE"/>
+        </w:rPr>
+        <w:t xml:space="preserve"> gefunden, welches unter anderem eine Komponente zur Verfügung stellt mit der ein eingebettetes Fenster mit OpenGL-Kontext auf der Oberfläche platziert werden kann. OpenGL ist eine Grafik-API zur Ausgabe von Grafiken und Modellen in 2D und 3D. Mit den Erfahrungen von den Teammitgliedern Arne Krawielitzki und Engin Yilmaz in der Verwendung von OpenGL war dies eine naheliegende Entscheidung.</w:t>
       </w:r>
     </w:p>
     <w:p>
@@ -462,7 +983,7 @@
           <w:szCs w:val="20"/>
         </w:rPr>
       </w:pPr>
-      <w:bookmarkStart w:id="4" w:name="_Toc339807353"/>
+      <w:bookmarkStart w:id="5" w:name="_Toc339807354"/>
       <w:r>
         <w:rPr>
           <w:rFonts w:ascii="Times New Roman" w:eastAsia="SimSun" w:hAnsi="Times New Roman" w:cs="Times New Roman"/>
@@ -474,351 +995,9 @@
           <w:sz w:val="20"/>
           <w:szCs w:val="20"/>
         </w:rPr>
-        <w:t>Vorbereitungen zur Entwicklung</w:t>
-      </w:r>
-      <w:bookmarkEnd w:id="4"/>
-    </w:p>
-    <w:p>
-      <w:pPr>
-        <w:pStyle w:val="Textkrper"/>
-        <w:rPr>
-          <w:lang w:val="de-DE"/>
-        </w:rPr>
-      </w:pPr>
-      <w:r>
-        <w:rPr>
-          <w:lang w:val="de-DE"/>
-        </w:rPr>
-        <w:t>Zunächst hat sich das Projektteam hauptsächlich aufgrund der</w:t>
-      </w:r>
-      <w:r>
-        <w:rPr>
-          <w:lang w:val="de-DE"/>
-        </w:rPr>
-        <w:t xml:space="preserve"> gemeinsame</w:t>
-      </w:r>
-      <w:r>
-        <w:rPr>
-          <w:lang w:val="de-DE"/>
-        </w:rPr>
-        <w:t>n</w:t>
-      </w:r>
-      <w:r>
-        <w:rPr>
-          <w:lang w:val="de-DE"/>
-        </w:rPr>
-        <w:t xml:space="preserve"> Abneigung gegenüber der Programmiersprache Java</w:t>
-      </w:r>
-      <w:r>
-        <w:rPr>
-          <w:lang w:val="de-DE"/>
-        </w:rPr>
-        <w:t xml:space="preserve"> zusammengefunden.</w:t>
-      </w:r>
-      <w:r>
-        <w:rPr>
-          <w:lang w:val="de-DE"/>
-        </w:rPr>
-        <w:t xml:space="preserve"> </w:t>
-      </w:r>
-      <w:r>
-        <w:rPr>
-          <w:lang w:val="de-DE"/>
-        </w:rPr>
-        <w:t xml:space="preserve">Dadurch fanden die </w:t>
-      </w:r>
-      <w:r>
-        <w:rPr>
-          <w:lang w:val="de-DE"/>
-        </w:rPr>
-        <w:t>Teammitglieder Arne Krawielitzki, Alexander Landmann, Maurice von Loesch, Engin Yilmaz</w:t>
-      </w:r>
-      <w:r>
-        <w:rPr>
-          <w:lang w:val="de-DE"/>
-        </w:rPr>
-        <w:t xml:space="preserve"> und </w:t>
-      </w:r>
-      <w:r>
-        <w:rPr>
-          <w:lang w:val="de-DE"/>
-        </w:rPr>
-        <w:t>Jan Zimmer</w:t>
-      </w:r>
-      <w:r>
-        <w:rPr>
-          <w:lang w:val="de-DE"/>
-        </w:rPr>
-        <w:t xml:space="preserve"> zusammen</w:t>
-      </w:r>
-      <w:r>
-        <w:rPr>
-          <w:lang w:val="de-DE"/>
-        </w:rPr>
-        <w:t xml:space="preserve">. Gemeinsam wurde </w:t>
-      </w:r>
-      <w:r>
-        <w:rPr>
-          <w:lang w:val="de-DE"/>
-        </w:rPr>
-        <w:t xml:space="preserve">eine Programmiersprache festgelegt in der das </w:t>
-      </w:r>
-      <w:r>
-        <w:rPr>
-          <w:lang w:val="de-DE"/>
-        </w:rPr>
-        <w:t xml:space="preserve">Programm </w:t>
-      </w:r>
-      <w:r>
-        <w:rPr>
-          <w:lang w:val="de-DE"/>
-        </w:rPr>
-        <w:t>kodiert werden soll, wobei die Wahl auf</w:t>
-      </w:r>
-      <w:r>
-        <w:rPr>
-          <w:lang w:val="de-DE"/>
-        </w:rPr>
-        <w:t xml:space="preserve"> C# </w:t>
-      </w:r>
-      <w:r>
-        <w:rPr>
-          <w:lang w:val="de-DE"/>
-        </w:rPr>
-        <w:t>viel.</w:t>
-      </w:r>
-      <w:r>
-        <w:rPr>
-          <w:lang w:val="de-DE"/>
-        </w:rPr>
-        <w:t xml:space="preserve"> </w:t>
-      </w:r>
-      <w:r>
-        <w:rPr>
-          <w:lang w:val="de-DE"/>
-        </w:rPr>
-        <w:t xml:space="preserve">Vorteile hier waren, dass </w:t>
-      </w:r>
-      <w:r>
-        <w:rPr>
-          <w:lang w:val="de-DE"/>
-        </w:rPr>
-        <w:t xml:space="preserve">einige </w:t>
-      </w:r>
-      <w:r>
-        <w:rPr>
-          <w:lang w:val="de-DE"/>
-        </w:rPr>
-        <w:t xml:space="preserve">Mitglieder </w:t>
-      </w:r>
-      <w:r>
-        <w:rPr>
-          <w:lang w:val="de-DE"/>
-        </w:rPr>
-        <w:t xml:space="preserve">des Teams </w:t>
-      </w:r>
-      <w:r>
-        <w:rPr>
-          <w:lang w:val="de-DE"/>
-        </w:rPr>
-        <w:t>bereits Erfahrungen in dieser Programmiersprache hatten und das .NET-Framework, ähnlich wie das Java-Framework, einen großen Funkt</w:t>
-      </w:r>
-      <w:r>
-        <w:rPr>
-          <w:lang w:val="de-DE"/>
-        </w:rPr>
-        <w:t>ionsumfang zur Verfügung stellt. Damit wurde die Suche nach einer Entwicklungsumgebung sehr beschleunigt, da es für C# nur wenige Möglichkeiten gibt. Die Wahl viel hier auf Microsoft Visual Studio 2010.</w:t>
-      </w:r>
-    </w:p>
-    <w:p>
-      <w:pPr>
-        <w:pStyle w:val="Textkrper"/>
-        <w:rPr>
-          <w:lang w:val="de-DE"/>
-        </w:rPr>
-      </w:pPr>
-      <w:r>
-        <w:rPr>
-          <w:lang w:val="de-DE"/>
-        </w:rPr>
-        <w:lastRenderedPageBreak/>
-        <w:t xml:space="preserve">Bei der Auswahl des </w:t>
-      </w:r>
-      <w:r>
-        <w:rPr>
-          <w:lang w:val="de-DE"/>
-        </w:rPr>
-        <w:t>Versionskontrollsystems</w:t>
-      </w:r>
-      <w:r>
-        <w:rPr>
-          <w:lang w:val="de-DE"/>
-        </w:rPr>
-        <w:t xml:space="preserve"> standen </w:t>
-      </w:r>
-      <w:proofErr w:type="spellStart"/>
-      <w:r>
-        <w:rPr>
-          <w:lang w:val="de-DE"/>
-        </w:rPr>
-        <w:t>Git</w:t>
-      </w:r>
-      <w:proofErr w:type="spellEnd"/>
-      <w:r>
-        <w:rPr>
-          <w:lang w:val="de-DE"/>
-        </w:rPr>
-        <w:t xml:space="preserve"> und SVN im Raum. Wobei die Auswahl auf SVN viel, da im Projektteam mehr Erfahrungswerte mit SVN vorhanden waren und bei der testweisen Verwendung von </w:t>
-      </w:r>
-      <w:proofErr w:type="spellStart"/>
-      <w:r>
-        <w:rPr>
-          <w:lang w:val="de-DE"/>
-        </w:rPr>
-        <w:t>Git</w:t>
-      </w:r>
-      <w:proofErr w:type="spellEnd"/>
-      <w:r>
-        <w:rPr>
-          <w:lang w:val="de-DE"/>
-        </w:rPr>
-        <w:t xml:space="preserve"> massive Probleme auftraten. </w:t>
-      </w:r>
-      <w:r>
-        <w:rPr>
-          <w:lang w:val="de-DE"/>
-        </w:rPr>
-        <w:t xml:space="preserve">Damit während der Entwicklung der Quellcode leicht mit dem Repository synchronisiert werden kann </w:t>
-      </w:r>
-      <w:r>
-        <w:rPr>
-          <w:lang w:val="de-DE"/>
-        </w:rPr>
-        <w:t xml:space="preserve">wurde </w:t>
-      </w:r>
-      <w:r>
-        <w:rPr>
-          <w:lang w:val="de-DE"/>
-        </w:rPr>
-        <w:t xml:space="preserve">das Programm </w:t>
-      </w:r>
-      <w:proofErr w:type="spellStart"/>
-      <w:r>
-        <w:rPr>
-          <w:lang w:val="de-DE"/>
-        </w:rPr>
-        <w:t>TortoiseSVN</w:t>
-      </w:r>
-      <w:proofErr w:type="spellEnd"/>
-      <w:r>
-        <w:rPr>
-          <w:lang w:val="de-DE"/>
-        </w:rPr>
-        <w:t xml:space="preserve"> [1]</w:t>
-      </w:r>
-      <w:r>
-        <w:rPr>
-          <w:lang w:val="de-DE"/>
-        </w:rPr>
-        <w:t xml:space="preserve"> ausgewählt. Dieses bietet neben einer grafischen Benutzeroberfläche auch ein Plug-In für die verwendete IDE Microsoft Visual Studio an. Damit wird die Handhabung des Quellcodes in Verbindung mit dem Repository nochmalig vereinfacht. Als Hosting-Plattform für den Quellcode wurde Google Code</w:t>
-      </w:r>
-      <w:r>
-        <w:rPr>
-          <w:lang w:val="de-DE"/>
-        </w:rPr>
-        <w:t xml:space="preserve"> [2]</w:t>
-      </w:r>
-      <w:r>
-        <w:rPr>
-          <w:lang w:val="de-DE"/>
-        </w:rPr>
-        <w:t xml:space="preserve"> ausgewählt. Es bietet die Möglichkeit Projekte kostenlos zu speichern und unter anderem auch die Möglichkeit </w:t>
-      </w:r>
-      <w:r>
-        <w:rPr>
-          <w:lang w:val="de-DE"/>
-        </w:rPr>
-        <w:t xml:space="preserve">ein Repository </w:t>
-      </w:r>
-      <w:r>
-        <w:rPr>
-          <w:lang w:val="de-DE"/>
-        </w:rPr>
-        <w:t xml:space="preserve">per SVN zu verwalten. Zudem bietet Google Code die Möglichkeit ein Wiki zu dem Projekt zu erstellen und ein Ticketsystem. Wobei nur letzteres Verwendet wurde um den Entwicklungsprozess zu dokumentieren und zu steuern. </w:t>
-      </w:r>
-    </w:p>
-    <w:p>
-      <w:pPr>
-        <w:pStyle w:val="Textkrper"/>
-        <w:rPr>
-          <w:vertAlign w:val="superscript"/>
-          <w:lang w:val="de-DE"/>
-        </w:rPr>
-      </w:pPr>
-      <w:r>
-        <w:rPr>
-          <w:lang w:val="de-DE"/>
-        </w:rPr>
-        <w:t>Im Zuge der Vorbereitung wurde</w:t>
-      </w:r>
-      <w:r>
-        <w:rPr>
-          <w:lang w:val="de-DE"/>
-        </w:rPr>
-        <w:t xml:space="preserve"> zunächst</w:t>
-      </w:r>
-      <w:r>
-        <w:rPr>
-          <w:lang w:val="de-DE"/>
-        </w:rPr>
-        <w:t xml:space="preserve"> getestet ob die Anforderungen</w:t>
-      </w:r>
-      <w:r>
-        <w:rPr>
-          <w:lang w:val="de-DE"/>
-        </w:rPr>
-        <w:t xml:space="preserve"> mit dem .NET-Framework</w:t>
-      </w:r>
-      <w:r>
-        <w:rPr>
-          <w:lang w:val="de-DE"/>
-        </w:rPr>
-        <w:t xml:space="preserve"> überhaupt umgesetzt werden können. </w:t>
-      </w:r>
-      <w:r>
-        <w:rPr>
-          <w:lang w:val="de-DE"/>
-        </w:rPr>
-        <w:t>Als schwierig zeigte sich schnell die Umsetzung der Anforderung der grafischen Ausgabe, da das .NET-Framework dafür keine Komponenten bereitstellt. Daher musste dafür nach Alternativen gesucht werden. Eine Lösung wurde in der Verwendung des TAO-Frameworks</w:t>
-      </w:r>
-      <w:r>
-        <w:rPr>
-          <w:rStyle w:val="Funotenzeichen"/>
-          <w:lang w:val="de-DE"/>
-        </w:rPr>
-        <w:t xml:space="preserve"> </w:t>
-      </w:r>
-      <w:r>
-        <w:rPr>
-          <w:lang w:val="de-DE"/>
-        </w:rPr>
-        <w:t>[3]</w:t>
-      </w:r>
-      <w:r>
-        <w:rPr>
-          <w:lang w:val="de-DE"/>
-        </w:rPr>
-        <w:t xml:space="preserve"> gefunden, welches unter anderem eine Komponente zur Verfügung stellt mit der ein eingebettetes Fenster mit OpenGL-Kontext auf der Oberfläche platziert werden kann. OpenGL ist eine Grafik-API zur Ausgabe von Grafiken und Modellen in 2D und 3D. Mit den Erfahrungen von den Teammitgliedern Arne Krawielitzki und Engin Yilmaz in der Verwendung von OpenGL war dies eine naheliegende Entscheidung.</w:t>
-      </w:r>
-    </w:p>
-    <w:p>
-      <w:pPr>
-        <w:pStyle w:val="berschrift1"/>
-        <w:tabs>
-          <w:tab w:val="left" w:pos="216"/>
-        </w:tabs>
-        <w:spacing w:before="160" w:after="80" w:line="240" w:lineRule="auto"/>
-        <w:jc w:val="center"/>
+        <w:t>Rollen</w:t>
+      </w:r>
+      <w:r>
         <w:rPr>
           <w:rFonts w:ascii="Times New Roman" w:eastAsia="SimSun" w:hAnsi="Times New Roman" w:cs="Times New Roman"/>
           <w:b w:val="0"/>
@@ -829,32 +1008,6 @@
           <w:sz w:val="20"/>
           <w:szCs w:val="20"/>
         </w:rPr>
-      </w:pPr>
-      <w:bookmarkStart w:id="5" w:name="_Toc339807354"/>
-      <w:r>
-        <w:rPr>
-          <w:rFonts w:ascii="Times New Roman" w:eastAsia="SimSun" w:hAnsi="Times New Roman" w:cs="Times New Roman"/>
-          <w:b w:val="0"/>
-          <w:bCs w:val="0"/>
-          <w:smallCaps/>
-          <w:noProof/>
-          <w:color w:val="auto"/>
-          <w:sz w:val="20"/>
-          <w:szCs w:val="20"/>
-        </w:rPr>
-        <w:t>Rollen</w:t>
-      </w:r>
-      <w:r>
-        <w:rPr>
-          <w:rFonts w:ascii="Times New Roman" w:eastAsia="SimSun" w:hAnsi="Times New Roman" w:cs="Times New Roman"/>
-          <w:b w:val="0"/>
-          <w:bCs w:val="0"/>
-          <w:smallCaps/>
-          <w:noProof/>
-          <w:color w:val="auto"/>
-          <w:sz w:val="20"/>
-          <w:szCs w:val="20"/>
-        </w:rPr>
         <w:t>verteilung</w:t>
       </w:r>
       <w:bookmarkEnd w:id="5"/>
@@ -889,6 +1042,12 @@
           <w:lang w:val="de-DE"/>
         </w:rPr>
         <w:t xml:space="preserve"> des Programms</w:t>
+      </w:r>
+      <w:r>
+        <w:rPr>
+          <w:lang w:val="de-DE"/>
+        </w:rPr>
+        <w:t>.</w:t>
       </w:r>
     </w:p>
     <w:p>
@@ -909,21 +1068,68 @@
       </w:pPr>
       <w:r>
         <w:rPr>
+          <w:rFonts w:ascii="Times New Roman" w:eastAsia="SimSun" w:hAnsi="Times New Roman" w:cs="Times New Roman"/>
+          <w:b w:val="0"/>
+          <w:bCs w:val="0"/>
+          <w:i/>
+          <w:iCs/>
           <w:noProof/>
+          <w:color w:val="auto"/>
+          <w:sz w:val="20"/>
+          <w:szCs w:val="20"/>
+        </w:rPr>
+        <w:t>Rolle des Projektmanagements</w:t>
+      </w:r>
+    </w:p>
+    <w:p>
+      <w:pPr>
+        <w:pStyle w:val="Textkrper"/>
+        <w:rPr>
+          <w:lang w:val="de-DE"/>
+        </w:rPr>
+      </w:pPr>
+      <w:r>
+        <w:rPr>
+          <w:lang w:val="de-DE"/>
+        </w:rPr>
+        <w:t xml:space="preserve">Die Rolle des Projektmanagements wurde von den Projektmitgliedern Arne Krawielitzki und Alexander Landmann </w:t>
+      </w:r>
+      <w:r>
+        <w:rPr>
+          <w:lang w:val="de-DE"/>
+        </w:rPr>
+        <w:t>umgesetzt</w:t>
+      </w:r>
+      <w:r>
+        <w:rPr>
+          <w:lang w:val="de-DE"/>
+        </w:rPr>
+        <w:t xml:space="preserve">. </w:t>
+      </w:r>
+      <w:r>
+        <w:rPr>
+          <w:lang w:val="de-DE"/>
+        </w:rPr>
+        <w:t xml:space="preserve">Das Erfassen der Anforderungen des </w:t>
+      </w:r>
+      <w:r>
+        <w:rPr>
+          <w:noProof/>
+          <w:lang w:eastAsia="de-DE"/>
         </w:rPr>
         <w:lastRenderedPageBreak/>
         <mc:AlternateContent>
           <mc:Choice Requires="wps">
             <w:drawing>
-              <wp:anchor distT="0" distB="0" distL="114300" distR="114300" simplePos="0" relativeHeight="251659264" behindDoc="1" locked="0" layoutInCell="1" allowOverlap="1" wp14:anchorId="54798DE5" wp14:editId="56456022">
+              <wp:anchor distT="0" distB="0" distL="114300" distR="114300" simplePos="0" relativeHeight="251659264" behindDoc="1" locked="0" layoutInCell="1" allowOverlap="1" wp14:anchorId="0AAB606D" wp14:editId="6B9EF9EE">
                 <wp:simplePos x="0" y="0"/>
                 <wp:positionH relativeFrom="column">
-                  <wp:posOffset>-175895</wp:posOffset>
+                  <wp:posOffset>69215</wp:posOffset>
                 </wp:positionH>
                 <wp:positionV relativeFrom="paragraph">
-                  <wp:posOffset>-594995</wp:posOffset>
+                  <wp:posOffset>49530</wp:posOffset>
                 </wp:positionV>
-                <wp:extent cx="6210300" cy="2352675"/>
+                <wp:extent cx="6515100" cy="2352675"/>
                 <wp:effectExtent l="0" t="0" r="0" b="9525"/>
                 <wp:wrapSquare wrapText="bothSides"/>
                 <wp:docPr id="307" name="Textfeld 2"/>
@@ -939,7 +1145,7 @@
                       <wps:spPr bwMode="auto">
                         <a:xfrm>
                           <a:off x="0" y="0"/>
-                          <a:ext cx="6210300" cy="2352675"/>
+                          <a:ext cx="6515100" cy="2352675"/>
                         </a:xfrm>
                         <a:prstGeom prst="rect">
                           <a:avLst/>
@@ -963,12 +1169,12 @@
                               <w:tblLook w:val="04A0" w:firstRow="1" w:lastRow="0" w:firstColumn="1" w:lastColumn="0" w:noHBand="0" w:noVBand="1"/>
                             </w:tblPr>
                             <w:tblGrid>
-                              <w:gridCol w:w="1620"/>
-                              <w:gridCol w:w="1622"/>
-                              <w:gridCol w:w="1621"/>
-                              <w:gridCol w:w="1623"/>
-                              <w:gridCol w:w="1621"/>
-                              <w:gridCol w:w="1621"/>
+                              <w:gridCol w:w="1700"/>
+                              <w:gridCol w:w="1703"/>
+                              <w:gridCol w:w="1701"/>
+                              <w:gridCol w:w="1703"/>
+                              <w:gridCol w:w="1701"/>
+                              <w:gridCol w:w="1701"/>
                             </w:tblGrid>
                             <w:tr>
                               <w:trPr>
@@ -1173,7 +1379,7 @@
                                       <w:lang w:eastAsia="de-DE"/>
                                     </w:rPr>
                                     <w:drawing>
-                                      <wp:inline distT="0" distB="0" distL="0" distR="0" wp14:anchorId="5A0DD69F" wp14:editId="5FEF7C3C">
+                                      <wp:inline distT="0" distB="0" distL="0" distR="0" wp14:anchorId="55101A81" wp14:editId="65D599E2">
                                         <wp:extent cx="293143" cy="288000"/>
                                         <wp:effectExtent l="0" t="0" r="0" b="0"/>
                                         <wp:docPr id="28" name="Grafik 5"/>
@@ -1241,7 +1447,7 @@
                                       <w:lang w:eastAsia="de-DE"/>
                                     </w:rPr>
                                     <w:drawing>
-                                      <wp:inline distT="0" distB="0" distL="0" distR="0" wp14:anchorId="017DE7E9" wp14:editId="56368E84">
+                                      <wp:inline distT="0" distB="0" distL="0" distR="0" wp14:anchorId="4E7D56D5" wp14:editId="3978FA27">
                                         <wp:extent cx="293144" cy="288000"/>
                                         <wp:effectExtent l="0" t="0" r="0" b="0"/>
                                         <wp:docPr id="29" name="Grafik 5"/>
@@ -1388,7 +1594,7 @@
                                       <w:lang w:eastAsia="de-DE"/>
                                     </w:rPr>
                                     <w:drawing>
-                                      <wp:inline distT="0" distB="0" distL="0" distR="0" wp14:anchorId="0057A213" wp14:editId="3CF16C26">
+                                      <wp:inline distT="0" distB="0" distL="0" distR="0" wp14:anchorId="71217CA9" wp14:editId="2CB85F13">
                                         <wp:extent cx="256500" cy="252000"/>
                                         <wp:effectExtent l="0" t="0" r="0" b="0"/>
                                         <wp:docPr id="30" name="Grafik 5"/>
@@ -1567,7 +1773,7 @@
                                       <w:lang w:eastAsia="de-DE"/>
                                     </w:rPr>
                                     <w:drawing>
-                                      <wp:inline distT="0" distB="0" distL="0" distR="0" wp14:anchorId="6A783B84" wp14:editId="21901BE2">
+                                      <wp:inline distT="0" distB="0" distL="0" distR="0" wp14:anchorId="38242329" wp14:editId="5D65ABC4">
                                         <wp:extent cx="293143" cy="288000"/>
                                         <wp:effectExtent l="0" t="0" r="0" b="0"/>
                                         <wp:docPr id="31" name="Grafik 5"/>
@@ -1714,7 +1920,7 @@
                                       <w:lang w:eastAsia="de-DE"/>
                                     </w:rPr>
                                     <w:drawing>
-                                      <wp:inline distT="0" distB="0" distL="0" distR="0" wp14:anchorId="1918762C" wp14:editId="5A7A4628">
+                                      <wp:inline distT="0" distB="0" distL="0" distR="0" wp14:anchorId="207B702C" wp14:editId="3A8B0607">
                                         <wp:extent cx="293143" cy="288000"/>
                                         <wp:effectExtent l="0" t="0" r="0" b="0"/>
                                         <wp:docPr id="32" name="Grafik 5"/>
@@ -1798,7 +2004,7 @@
                                       <w:lang w:eastAsia="de-DE"/>
                                     </w:rPr>
                                     <w:drawing>
-                                      <wp:inline distT="0" distB="0" distL="0" distR="0" wp14:anchorId="1FE25402" wp14:editId="48BDA4A5">
+                                      <wp:inline distT="0" distB="0" distL="0" distR="0" wp14:anchorId="0272FD4F" wp14:editId="106C6D1C">
                                         <wp:extent cx="293143" cy="288000"/>
                                         <wp:effectExtent l="0" t="0" r="0" b="0"/>
                                         <wp:docPr id="33" name="Grafik 5"/>
@@ -1866,7 +2072,7 @@
                                       <w:lang w:eastAsia="de-DE"/>
                                     </w:rPr>
                                     <w:drawing>
-                                      <wp:inline distT="0" distB="0" distL="0" distR="0" wp14:anchorId="2E623891" wp14:editId="0920D85D">
+                                      <wp:inline distT="0" distB="0" distL="0" distR="0" wp14:anchorId="2AA28180" wp14:editId="374ECA11">
                                         <wp:extent cx="293143" cy="288000"/>
                                         <wp:effectExtent l="0" t="0" r="0" b="0"/>
                                         <wp:docPr id="34" name="Grafik 5"/>
@@ -1934,7 +2140,7 @@
                                       <w:lang w:eastAsia="de-DE"/>
                                     </w:rPr>
                                     <w:drawing>
-                                      <wp:inline distT="0" distB="0" distL="0" distR="0" wp14:anchorId="4C19186A" wp14:editId="79CA6FEC">
+                                      <wp:inline distT="0" distB="0" distL="0" distR="0" wp14:anchorId="64AABB5A" wp14:editId="04E248FC">
                                         <wp:extent cx="293143" cy="288000"/>
                                         <wp:effectExtent l="0" t="0" r="0" b="0"/>
                                         <wp:docPr id="35" name="Grafik 5"/>
@@ -2059,7 +2265,7 @@
                                       <w:lang w:eastAsia="de-DE"/>
                                     </w:rPr>
                                     <w:drawing>
-                                      <wp:inline distT="0" distB="0" distL="0" distR="0" wp14:anchorId="3ABC9827" wp14:editId="7025D27A">
+                                      <wp:inline distT="0" distB="0" distL="0" distR="0" wp14:anchorId="7816A47D" wp14:editId="17B1516A">
                                         <wp:extent cx="293143" cy="288000"/>
                                         <wp:effectExtent l="0" t="0" r="0" b="0"/>
                                         <wp:docPr id="36" name="Grafik 36"/>
@@ -2195,7 +2401,7 @@
                 <v:stroke joinstyle="miter"/>
                 <v:path gradientshapeok="t" o:connecttype="rect"/>
               </v:shapetype>
-              <v:shape id="Textfeld 2" o:spid="_x0000_s1026" type="#_x0000_t202" style="position:absolute;left:0;text-align:left;margin-left:-13.85pt;margin-top:-46.85pt;width:489pt;height:185.25pt;z-index:-251657216;visibility:visible;mso-wrap-style:square;mso-width-percent:0;mso-height-percent:0;mso-wrap-distance-left:9pt;mso-wrap-distance-top:0;mso-wrap-distance-right:9pt;mso-wrap-distance-bottom:0;mso-position-horizontal:absolute;mso-position-horizontal-relative:text;mso-position-vertical:absolute;mso-position-vertical-relative:text;mso-width-percent:0;mso-height-percent:0;mso-width-relative:margin;mso-height-relative:margin;v-text-anchor:top" o:gfxdata="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" stroked="f">
+              <v:shape id="Textfeld 2" o:spid="_x0000_s1026" type="#_x0000_t202" style="position:absolute;left:0;text-align:left;margin-left:5.45pt;margin-top:3.9pt;width:513pt;height:185.25pt;z-index:-251657216;visibility:visible;mso-wrap-style:square;mso-width-percent:0;mso-height-percent:0;mso-wrap-distance-left:9pt;mso-wrap-distance-top:0;mso-wrap-distance-right:9pt;mso-wrap-distance-bottom:0;mso-position-horizontal:absolute;mso-position-horizontal-relative:text;mso-position-vertical:absolute;mso-position-vertical-relative:text;mso-width-percent:0;mso-height-percent:0;mso-width-relative:margin;mso-height-relative:margin;v-text-anchor:top" o:gfxdata="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" stroked="f">
                 <v:textbox>
                   <w:txbxContent>
                     <w:tbl>
@@ -2205,12 +2411,12 @@
                         <w:tblLook w:val="04A0" w:firstRow="1" w:lastRow="0" w:firstColumn="1" w:lastColumn="0" w:noHBand="0" w:noVBand="1"/>
                       </w:tblPr>
                       <w:tblGrid>
-                        <w:gridCol w:w="1620"/>
-                        <w:gridCol w:w="1622"/>
-                        <w:gridCol w:w="1621"/>
-                        <w:gridCol w:w="1623"/>
-                        <w:gridCol w:w="1621"/>
-                        <w:gridCol w:w="1621"/>
+                        <w:gridCol w:w="1700"/>
+                        <w:gridCol w:w="1703"/>
+                        <w:gridCol w:w="1701"/>
+                        <w:gridCol w:w="1703"/>
+                        <w:gridCol w:w="1701"/>
+                        <w:gridCol w:w="1701"/>
                       </w:tblGrid>
                       <w:tr>
                         <w:trPr>
@@ -2415,7 +2621,7 @@
                                 <w:lang w:eastAsia="de-DE"/>
                               </w:rPr>
                               <w:drawing>
-                                <wp:inline distT="0" distB="0" distL="0" distR="0" wp14:anchorId="5A0DD69F" wp14:editId="5FEF7C3C">
+                                <wp:inline distT="0" distB="0" distL="0" distR="0" wp14:anchorId="55101A81" wp14:editId="65D599E2">
                                   <wp:extent cx="293143" cy="288000"/>
                                   <wp:effectExtent l="0" t="0" r="0" b="0"/>
                                   <wp:docPr id="28" name="Grafik 5"/>
@@ -2483,7 +2689,7 @@
                                 <w:lang w:eastAsia="de-DE"/>
                               </w:rPr>
                               <w:drawing>
-                                <wp:inline distT="0" distB="0" distL="0" distR="0" wp14:anchorId="017DE7E9" wp14:editId="56368E84">
+                                <wp:inline distT="0" distB="0" distL="0" distR="0" wp14:anchorId="4E7D56D5" wp14:editId="3978FA27">
                                   <wp:extent cx="293144" cy="288000"/>
                                   <wp:effectExtent l="0" t="0" r="0" b="0"/>
                                   <wp:docPr id="29" name="Grafik 5"/>
@@ -2630,7 +2836,7 @@
                                 <w:lang w:eastAsia="de-DE"/>
                               </w:rPr>
                               <w:drawing>
-                                <wp:inline distT="0" distB="0" distL="0" distR="0" wp14:anchorId="0057A213" wp14:editId="3CF16C26">
+                                <wp:inline distT="0" distB="0" distL="0" distR="0" wp14:anchorId="71217CA9" wp14:editId="2CB85F13">
                                   <wp:extent cx="256500" cy="252000"/>
                                   <wp:effectExtent l="0" t="0" r="0" b="0"/>
                                   <wp:docPr id="30" name="Grafik 5"/>
@@ -2809,7 +3015,7 @@
                                 <w:lang w:eastAsia="de-DE"/>
                               </w:rPr>
                               <w:drawing>
-                                <wp:inline distT="0" distB="0" distL="0" distR="0" wp14:anchorId="6A783B84" wp14:editId="21901BE2">
+                                <wp:inline distT="0" distB="0" distL="0" distR="0" wp14:anchorId="38242329" wp14:editId="5D65ABC4">
                                   <wp:extent cx="293143" cy="288000"/>
                                   <wp:effectExtent l="0" t="0" r="0" b="0"/>
                                   <wp:docPr id="31" name="Grafik 5"/>
@@ -2956,7 +3162,7 @@
                                 <w:lang w:eastAsia="de-DE"/>
                               </w:rPr>
                               <w:drawing>
-                                <wp:inline distT="0" distB="0" distL="0" distR="0" wp14:anchorId="1918762C" wp14:editId="5A7A4628">
+                                <wp:inline distT="0" distB="0" distL="0" distR="0" wp14:anchorId="207B702C" wp14:editId="3A8B0607">
                                   <wp:extent cx="293143" cy="288000"/>
                                   <wp:effectExtent l="0" t="0" r="0" b="0"/>
                                   <wp:docPr id="32" name="Grafik 5"/>
@@ -3040,7 +3246,7 @@
                                 <w:lang w:eastAsia="de-DE"/>
                               </w:rPr>
                               <w:drawing>
-                                <wp:inline distT="0" distB="0" distL="0" distR="0" wp14:anchorId="1FE25402" wp14:editId="48BDA4A5">
+                                <wp:inline distT="0" distB="0" distL="0" distR="0" wp14:anchorId="0272FD4F" wp14:editId="106C6D1C">
                                   <wp:extent cx="293143" cy="288000"/>
                                   <wp:effectExtent l="0" t="0" r="0" b="0"/>
                                   <wp:docPr id="33" name="Grafik 5"/>
@@ -3108,7 +3314,7 @@
                                 <w:lang w:eastAsia="de-DE"/>
                               </w:rPr>
                               <w:drawing>
-                                <wp:inline distT="0" distB="0" distL="0" distR="0" wp14:anchorId="2E623891" wp14:editId="0920D85D">
+                                <wp:inline distT="0" distB="0" distL="0" distR="0" wp14:anchorId="2AA28180" wp14:editId="374ECA11">
                                   <wp:extent cx="293143" cy="288000"/>
                                   <wp:effectExtent l="0" t="0" r="0" b="0"/>
                                   <wp:docPr id="34" name="Grafik 5"/>
@@ -3176,7 +3382,7 @@
                                 <w:lang w:eastAsia="de-DE"/>
                               </w:rPr>
                               <w:drawing>
-                                <wp:inline distT="0" distB="0" distL="0" distR="0" wp14:anchorId="4C19186A" wp14:editId="79CA6FEC">
+                                <wp:inline distT="0" distB="0" distL="0" distR="0" wp14:anchorId="64AABB5A" wp14:editId="04E248FC">
                                   <wp:extent cx="293143" cy="288000"/>
                                   <wp:effectExtent l="0" t="0" r="0" b="0"/>
                                   <wp:docPr id="35" name="Grafik 5"/>
@@ -3301,7 +3507,7 @@
                                 <w:lang w:eastAsia="de-DE"/>
                               </w:rPr>
                               <w:drawing>
-                                <wp:inline distT="0" distB="0" distL="0" distR="0" wp14:anchorId="3ABC9827" wp14:editId="7025D27A">
+                                <wp:inline distT="0" distB="0" distL="0" distR="0" wp14:anchorId="7816A47D" wp14:editId="17B1516A">
                                   <wp:extent cx="293143" cy="288000"/>
                                   <wp:effectExtent l="0" t="0" r="0" b="0"/>
                                   <wp:docPr id="36" name="Grafik 36"/>
@@ -3424,6 +3630,222 @@
       </w:r>
       <w:r>
         <w:rPr>
+          <w:lang w:val="de-DE"/>
+        </w:rPr>
+        <w:t xml:space="preserve">Projektes und umwandeln in </w:t>
+      </w:r>
+      <w:proofErr w:type="spellStart"/>
+      <w:r>
+        <w:rPr>
+          <w:lang w:val="de-DE"/>
+        </w:rPr>
+        <w:t>Storycards</w:t>
+      </w:r>
+      <w:proofErr w:type="spellEnd"/>
+      <w:r>
+        <w:rPr>
+          <w:lang w:val="de-DE"/>
+        </w:rPr>
+        <w:t xml:space="preserve"> waren ein Aspekt des Projektmanagements. Dazu wurden die Anforderungen des Kunden so umformuliert, </w:t>
+      </w:r>
+      <w:r>
+        <w:rPr>
+          <w:lang w:val="de-DE"/>
+        </w:rPr>
+        <w:t xml:space="preserve">sodass </w:t>
+      </w:r>
+      <w:r>
+        <w:rPr>
+          <w:lang w:val="de-DE"/>
+        </w:rPr>
+        <w:t>daraus Funktionen des Programms</w:t>
+      </w:r>
+      <w:r>
+        <w:rPr>
+          <w:lang w:val="de-DE"/>
+        </w:rPr>
+        <w:t xml:space="preserve"> aus Kundensicht beschrieben wur</w:t>
+      </w:r>
+      <w:r>
+        <w:rPr>
+          <w:lang w:val="de-DE"/>
+        </w:rPr>
+        <w:t>den, sowie A</w:t>
+      </w:r>
+      <w:r>
+        <w:rPr>
+          <w:lang w:val="de-DE"/>
+        </w:rPr>
+        <w:t>kzeptanzkriterien zum späteren p</w:t>
+      </w:r>
+      <w:r>
+        <w:rPr>
+          <w:lang w:val="de-DE"/>
+        </w:rPr>
+        <w:t xml:space="preserve">rüfen ob eine Story vollständig implementiert wurde. Die </w:t>
+      </w:r>
+      <w:r>
+        <w:rPr>
+          <w:lang w:val="de-DE"/>
+        </w:rPr>
+        <w:t xml:space="preserve">erstellten </w:t>
+      </w:r>
+      <w:proofErr w:type="spellStart"/>
+      <w:r>
+        <w:rPr>
+          <w:lang w:val="de-DE"/>
+        </w:rPr>
+        <w:t>Storycards</w:t>
+      </w:r>
+      <w:proofErr w:type="spellEnd"/>
+      <w:r>
+        <w:rPr>
+          <w:lang w:val="de-DE"/>
+        </w:rPr>
+        <w:t xml:space="preserve"> wurden in das Ticketsystem eingefügt und dort verwaltet. Da </w:t>
+      </w:r>
+      <w:proofErr w:type="spellStart"/>
+      <w:r>
+        <w:rPr>
+          <w:lang w:val="de-DE"/>
+        </w:rPr>
+        <w:t>Story</w:t>
+      </w:r>
+      <w:r>
+        <w:rPr>
+          <w:lang w:val="de-DE"/>
+        </w:rPr>
+        <w:t>cards</w:t>
+      </w:r>
+      <w:proofErr w:type="spellEnd"/>
+      <w:r>
+        <w:rPr>
+          <w:lang w:val="de-DE"/>
+        </w:rPr>
+        <w:t xml:space="preserve"> nur eine Funktion beschrei</w:t>
+      </w:r>
+      <w:r>
+        <w:rPr>
+          <w:lang w:val="de-DE"/>
+        </w:rPr>
+        <w:t>ben aber nicht vorgaben was alles getan werde</w:t>
+      </w:r>
+      <w:r>
+        <w:rPr>
+          <w:lang w:val="de-DE"/>
+        </w:rPr>
+        <w:t>n musste bis diese vollständig i</w:t>
+      </w:r>
+      <w:r>
+        <w:rPr>
+          <w:lang w:val="de-DE"/>
+        </w:rPr>
+        <w:t xml:space="preserve">mplementiert sind, wurden </w:t>
+      </w:r>
+      <w:r>
+        <w:rPr>
+          <w:lang w:val="de-DE"/>
+        </w:rPr>
+        <w:t>Taskcards vom Projek</w:t>
+      </w:r>
+      <w:r>
+        <w:rPr>
+          <w:lang w:val="de-DE"/>
+        </w:rPr>
+        <w:t>tmanagement formuliert</w:t>
+      </w:r>
+      <w:r>
+        <w:rPr>
+          <w:lang w:val="de-DE"/>
+        </w:rPr>
+        <w:t xml:space="preserve"> und wie die </w:t>
+      </w:r>
+      <w:proofErr w:type="spellStart"/>
+      <w:r>
+        <w:rPr>
+          <w:lang w:val="de-DE"/>
+        </w:rPr>
+        <w:t>Storycards</w:t>
+      </w:r>
+      <w:proofErr w:type="spellEnd"/>
+      <w:r>
+        <w:rPr>
+          <w:lang w:val="de-DE"/>
+        </w:rPr>
+        <w:t xml:space="preserve"> in das Ticketsystem aufgenommen</w:t>
+      </w:r>
+      <w:r>
+        <w:rPr>
+          <w:lang w:val="de-DE"/>
+        </w:rPr>
+        <w:t>. Diese beschreiben explizit Aufgaben die von der Ent</w:t>
+      </w:r>
+      <w:bookmarkStart w:id="6" w:name="_GoBack"/>
+      <w:bookmarkEnd w:id="6"/>
+      <w:r>
+        <w:rPr>
+          <w:lang w:val="de-DE"/>
+        </w:rPr>
+        <w:t>wicklung implementiert werden müssen. Dabei musste auch das Technische Design des Programms beachtet werden, wodurch ein ständiger Kontakt zur Technischen Leitung entstand.</w:t>
+      </w:r>
+    </w:p>
+    <w:p>
+      <w:pPr>
+        <w:pStyle w:val="Textkrper"/>
+        <w:rPr>
+          <w:lang w:val="de-DE"/>
+        </w:rPr>
+      </w:pPr>
+      <w:r>
+        <w:rPr>
+          <w:lang w:val="de-DE"/>
+        </w:rPr>
+        <w:t xml:space="preserve">Mit den erstellten Taskcards </w:t>
+      </w:r>
+      <w:r>
+        <w:rPr>
+          <w:lang w:val="de-DE"/>
+        </w:rPr>
+        <w:t xml:space="preserve">war das Projektmanagement in der Lage den Entwicklungsprozess zu leiten. Dazu wurden die Taskcards gemäß ihrer Priorität bewertet und eine Reihenfolge festgelegt in der Funktionalitäten von der Entwicklung umgesetzt </w:t>
+      </w:r>
+      <w:r>
+        <w:rPr>
+          <w:lang w:val="de-DE"/>
+        </w:rPr>
+        <w:t>wurden</w:t>
+      </w:r>
+      <w:r>
+        <w:rPr>
+          <w:lang w:val="de-DE"/>
+        </w:rPr>
+        <w:t>.</w:t>
+      </w:r>
+      <w:r>
+        <w:rPr>
+          <w:lang w:val="de-DE"/>
+        </w:rPr>
+        <w:t xml:space="preserve"> </w:t>
+      </w:r>
+    </w:p>
+    <w:p>
+      <w:pPr>
+        <w:pStyle w:val="Textkrper"/>
+        <w:rPr>
+          <w:lang w:val="de-DE"/>
+        </w:rPr>
+      </w:pPr>
+      <w:r>
+        <w:rPr>
+          <w:lang w:val="de-DE"/>
+        </w:rPr>
+        <w:t>Nach Abschluss aller Kodierungsarbeiten und Tests war es Aufgabe des Projektmanagements eine Dokumentation des Entwicklungsprozesses in Form eines Papers zu beschreiben.</w:t>
+      </w:r>
+    </w:p>
+    <w:p>
+      <w:pPr>
+        <w:pStyle w:val="berschrift2"/>
+        <w:spacing w:before="120" w:after="60" w:line="240" w:lineRule="auto"/>
+        <w:rPr>
           <w:rFonts w:ascii="Times New Roman" w:eastAsia="SimSun" w:hAnsi="Times New Roman" w:cs="Times New Roman"/>
           <w:b w:val="0"/>
           <w:bCs w:val="0"/>
@@ -3434,183 +3856,8 @@
           <w:sz w:val="20"/>
           <w:szCs w:val="20"/>
         </w:rPr>
-        <w:t>Rolle des Projektmanagements</w:t>
-      </w:r>
-    </w:p>
-    <w:p>
-      <w:pPr>
-        <w:pStyle w:val="Textkrper"/>
-        <w:rPr>
-          <w:lang w:val="de-DE"/>
-        </w:rPr>
       </w:pPr>
       <w:r>
-        <w:rPr>
-          <w:lang w:val="de-DE"/>
-        </w:rPr>
-        <w:t xml:space="preserve">Die Rolle des Projektmanagements wurde von den Projektmitgliedern Arne Krawielitzki und Alexander Landmann </w:t>
-      </w:r>
-      <w:r>
-        <w:rPr>
-          <w:lang w:val="de-DE"/>
-        </w:rPr>
-        <w:t>umgesetzt</w:t>
-      </w:r>
-      <w:r>
-        <w:rPr>
-          <w:lang w:val="de-DE"/>
-        </w:rPr>
-        <w:t xml:space="preserve">. </w:t>
-      </w:r>
-      <w:r>
-        <w:rPr>
-          <w:lang w:val="de-DE"/>
-        </w:rPr>
-        <w:t xml:space="preserve">Das Erfassen der Anforderungen des Projektes und umwandeln in </w:t>
-      </w:r>
-      <w:proofErr w:type="spellStart"/>
-      <w:r>
-        <w:rPr>
-          <w:lang w:val="de-DE"/>
-        </w:rPr>
-        <w:t>Storycards</w:t>
-      </w:r>
-      <w:proofErr w:type="spellEnd"/>
-      <w:r>
-        <w:rPr>
-          <w:lang w:val="de-DE"/>
-        </w:rPr>
-        <w:t xml:space="preserve"> waren ein Aspekt des Projektmanagements. Dazu wurden die Anforderungen des Kunden so umformuliert, dass damit daraus Funktionen des Programms aus Kundensicht beschrieben werden, sowie Akzeptanzkriterien zum späteren Prüfen ob eine Story vollständig implementiert wurde. Die </w:t>
-      </w:r>
-      <w:r>
-        <w:rPr>
-          <w:lang w:val="de-DE"/>
-        </w:rPr>
-        <w:t xml:space="preserve">erstellten </w:t>
-      </w:r>
-      <w:proofErr w:type="spellStart"/>
-      <w:r>
-        <w:rPr>
-          <w:lang w:val="de-DE"/>
-        </w:rPr>
-        <w:t>Storycards</w:t>
-      </w:r>
-      <w:proofErr w:type="spellEnd"/>
-      <w:r>
-        <w:rPr>
-          <w:lang w:val="de-DE"/>
-        </w:rPr>
-        <w:t xml:space="preserve"> wurden in das Ticketsystem eingefügt und dort verwaltet. Da </w:t>
-      </w:r>
-      <w:proofErr w:type="spellStart"/>
-      <w:r>
-        <w:rPr>
-          <w:lang w:val="de-DE"/>
-        </w:rPr>
-        <w:t>Storycards</w:t>
-      </w:r>
-      <w:proofErr w:type="spellEnd"/>
-      <w:r>
-        <w:rPr>
-          <w:lang w:val="de-DE"/>
-        </w:rPr>
-        <w:t xml:space="preserve"> nur eine Funktion beschrieben aber nicht vorgaben was alles getan werden musste bis diese vollständig Implementiert sind, wurden </w:t>
-      </w:r>
-      <w:r>
-        <w:rPr>
-          <w:lang w:val="de-DE"/>
-        </w:rPr>
-        <w:t>Taskcards vom Projek</w:t>
-      </w:r>
-      <w:r>
-        <w:rPr>
-          <w:lang w:val="de-DE"/>
-        </w:rPr>
-        <w:t>tmanagement formuliert</w:t>
-      </w:r>
-      <w:r>
-        <w:rPr>
-          <w:lang w:val="de-DE"/>
-        </w:rPr>
-        <w:t xml:space="preserve"> und wie die </w:t>
-      </w:r>
-      <w:proofErr w:type="spellStart"/>
-      <w:r>
-        <w:rPr>
-          <w:lang w:val="de-DE"/>
-        </w:rPr>
-        <w:t>Storycards</w:t>
-      </w:r>
-      <w:proofErr w:type="spellEnd"/>
-      <w:r>
-        <w:rPr>
-          <w:lang w:val="de-DE"/>
-        </w:rPr>
-        <w:t xml:space="preserve"> in das Ticketsystem aufgenommen</w:t>
-      </w:r>
-      <w:r>
-        <w:rPr>
-          <w:lang w:val="de-DE"/>
-        </w:rPr>
-        <w:t>. Diese beschreiben explizit Aufgaben die von der Entwicklung implementiert werden müssen. Dabei musste auch das Technische Design des Programms beachtet werden, wodurch ein ständiger Kontakt zur Technischen Leitung entstand.</w:t>
-      </w:r>
-    </w:p>
-    <w:p>
-      <w:pPr>
-        <w:pStyle w:val="Textkrper"/>
-        <w:rPr>
-          <w:lang w:val="de-DE"/>
-        </w:rPr>
-      </w:pPr>
-      <w:r>
-        <w:rPr>
-          <w:lang w:val="de-DE"/>
-        </w:rPr>
-        <w:t xml:space="preserve">Mit den erstellten Taskcards </w:t>
-      </w:r>
-      <w:r>
-        <w:rPr>
-          <w:lang w:val="de-DE"/>
-        </w:rPr>
-        <w:t xml:space="preserve">war das Projektmanagement in der Lage den Entwicklungsprozess zu leiten. Dazu wurden die Taskcards gemäß ihrer Priorität bewertet und eine Reihenfolge festgelegt in der Funktionalitäten von der Entwicklung umgesetzt </w:t>
-      </w:r>
-      <w:r>
-        <w:rPr>
-          <w:lang w:val="de-DE"/>
-        </w:rPr>
-        <w:t>wurden</w:t>
-      </w:r>
-      <w:r>
-        <w:rPr>
-          <w:lang w:val="de-DE"/>
-        </w:rPr>
-        <w:t>.</w:t>
-      </w:r>
-      <w:r>
-        <w:rPr>
-          <w:lang w:val="de-DE"/>
-        </w:rPr>
-        <w:t xml:space="preserve"> </w:t>
-      </w:r>
-    </w:p>
-    <w:p>
-      <w:pPr>
-        <w:pStyle w:val="Textkrper"/>
-        <w:rPr>
-          <w:lang w:val="de-DE"/>
-        </w:rPr>
-      </w:pPr>
-      <w:r>
-        <w:rPr>
-          <w:lang w:val="de-DE"/>
-        </w:rPr>
-        <w:t>Nach Abschluss aller Kodierungsarbeiten und Tests war es Aufgabe des Projektmanagements eine Dokumentation des Entwicklungsprozesses in Form eines Papers zu beschreiben.</w:t>
-      </w:r>
-    </w:p>
-    <w:p>
-      <w:pPr>
-        <w:pStyle w:val="berschrift2"/>
-        <w:spacing w:before="120" w:after="60" w:line="240" w:lineRule="auto"/>
         <w:rPr>
           <w:rFonts w:ascii="Times New Roman" w:eastAsia="SimSun" w:hAnsi="Times New Roman" w:cs="Times New Roman"/>
           <w:b w:val="0"/>
@@ -3622,8 +3869,157 @@
           <w:sz w:val="20"/>
           <w:szCs w:val="20"/>
         </w:rPr>
+        <w:t>Rolle der Technischen Leitung</w:t>
+      </w:r>
+    </w:p>
+    <w:p>
+      <w:pPr>
+        <w:pStyle w:val="Textkrper"/>
+        <w:rPr>
+          <w:lang w:val="de-DE"/>
+        </w:rPr>
       </w:pPr>
       <w:r>
+        <w:rPr>
+          <w:lang w:val="de-DE"/>
+        </w:rPr>
+        <w:t xml:space="preserve">Die Rolle Technische Leitung wurde vom Projektteilnehmer Arne Krawielitzki durchgeführt. </w:t>
+      </w:r>
+      <w:r>
+        <w:rPr>
+          <w:lang w:val="de-DE"/>
+        </w:rPr>
+        <w:t xml:space="preserve">Die Technische Leitung </w:t>
+      </w:r>
+      <w:r>
+        <w:rPr>
+          <w:lang w:val="de-DE"/>
+        </w:rPr>
+        <w:t xml:space="preserve">beschäftigte sich mit dem Design der Software und stellte </w:t>
+      </w:r>
+      <w:r>
+        <w:rPr>
+          <w:lang w:val="de-DE"/>
+        </w:rPr>
+        <w:t>dem</w:t>
+      </w:r>
+      <w:r>
+        <w:rPr>
+          <w:lang w:val="de-DE"/>
+        </w:rPr>
+        <w:t xml:space="preserve">entsprechend Klassendiagramme zur Verfügung. </w:t>
+      </w:r>
+      <w:r>
+        <w:rPr>
+          <w:lang w:val="de-DE"/>
+        </w:rPr>
+        <w:t xml:space="preserve">Damit alle Entwickler wussten wie das Klassendiagramm zu verstehen ist und wie Datensätze entsprechend dem Design verarbeitet  werden konnten, wurde ein gesondertes Meeting durch die Technische Leitung durchgeführt, um das Design vorzustellen und eventuelle Fragen zu klären. </w:t>
+      </w:r>
+    </w:p>
+    <w:p>
+      <w:pPr>
+        <w:pStyle w:val="Textkrper"/>
+        <w:rPr>
+          <w:lang w:val="de-DE"/>
+        </w:rPr>
+      </w:pPr>
+      <w:r>
+        <w:rPr>
+          <w:lang w:val="de-DE"/>
+        </w:rPr>
+        <w:t xml:space="preserve"> </w:t>
+      </w:r>
+      <w:r>
+        <w:rPr>
+          <w:lang w:val="de-DE"/>
+        </w:rPr>
+        <w:t>D</w:t>
+      </w:r>
+      <w:r>
+        <w:rPr>
+          <w:lang w:val="de-DE"/>
+        </w:rPr>
+        <w:t xml:space="preserve">ie Festlegung des </w:t>
+      </w:r>
+      <w:proofErr w:type="spellStart"/>
+      <w:r>
+        <w:rPr>
+          <w:lang w:val="de-DE"/>
+        </w:rPr>
+        <w:t>Coding</w:t>
+      </w:r>
+      <w:proofErr w:type="spellEnd"/>
+      <w:r>
+        <w:rPr>
+          <w:lang w:val="de-DE"/>
+        </w:rPr>
+        <w:t>-Standard</w:t>
+      </w:r>
+      <w:r>
+        <w:rPr>
+          <w:lang w:val="de-DE"/>
+        </w:rPr>
+        <w:t>s</w:t>
+      </w:r>
+      <w:r>
+        <w:rPr>
+          <w:lang w:val="de-DE"/>
+        </w:rPr>
+        <w:t xml:space="preserve"> und das ständige d</w:t>
+      </w:r>
+      <w:r>
+        <w:rPr>
+          <w:lang w:val="de-DE"/>
+        </w:rPr>
+        <w:t>urchführen von Codereviews um die Einhaltung dieses zu prüfen</w:t>
+      </w:r>
+      <w:r>
+        <w:rPr>
+          <w:lang w:val="de-DE"/>
+        </w:rPr>
+        <w:t>,</w:t>
+      </w:r>
+      <w:r>
+        <w:rPr>
+          <w:lang w:val="de-DE"/>
+        </w:rPr>
+        <w:t xml:space="preserve"> waren</w:t>
+      </w:r>
+      <w:r>
+        <w:rPr>
+          <w:lang w:val="de-DE"/>
+        </w:rPr>
+        <w:t xml:space="preserve"> </w:t>
+      </w:r>
+      <w:r>
+        <w:rPr>
+          <w:lang w:val="de-DE"/>
+        </w:rPr>
+        <w:t xml:space="preserve">die </w:t>
+      </w:r>
+      <w:r>
+        <w:rPr>
+          <w:lang w:val="de-DE"/>
+        </w:rPr>
+        <w:t>Kernaufgaben</w:t>
+      </w:r>
+      <w:r>
+        <w:rPr>
+          <w:lang w:val="de-DE"/>
+        </w:rPr>
+        <w:t xml:space="preserve"> während der Zeit der Entwicklung</w:t>
+      </w:r>
+      <w:r>
+        <w:rPr>
+          <w:lang w:val="de-DE"/>
+        </w:rPr>
+        <w:t>. Des Weiteren stand die Technische Leitung den Entwicklern stets bei Fragen oder bei Problemen  beratend zur Seite.</w:t>
+      </w:r>
+    </w:p>
+    <w:p>
+      <w:pPr>
+        <w:pStyle w:val="berschrift2"/>
+        <w:spacing w:before="120" w:after="60" w:line="240" w:lineRule="auto"/>
         <w:rPr>
           <w:rFonts w:ascii="Times New Roman" w:eastAsia="SimSun" w:hAnsi="Times New Roman" w:cs="Times New Roman"/>
           <w:b w:val="0"/>
@@ -3635,133 +4031,8 @@
           <w:sz w:val="20"/>
           <w:szCs w:val="20"/>
         </w:rPr>
-        <w:t>Rolle der Technischen Leitung</w:t>
-      </w:r>
-    </w:p>
-    <w:p>
-      <w:pPr>
-        <w:pStyle w:val="Textkrper"/>
-        <w:rPr>
-          <w:lang w:val="de-DE"/>
-        </w:rPr>
       </w:pPr>
       <w:r>
-        <w:rPr>
-          <w:lang w:val="de-DE"/>
-        </w:rPr>
-        <w:t xml:space="preserve">Die Rolle Technische Leitung wurde vom Projektteilnehmer Arne Krawielitzki durchgeführt. </w:t>
-      </w:r>
-      <w:r>
-        <w:rPr>
-          <w:lang w:val="de-DE"/>
-        </w:rPr>
-        <w:t xml:space="preserve">Die Technische Leitung </w:t>
-      </w:r>
-      <w:r>
-        <w:rPr>
-          <w:lang w:val="de-DE"/>
-        </w:rPr>
-        <w:t xml:space="preserve">beschäftigte sich mit dem Design der Software und stellte </w:t>
-      </w:r>
-      <w:r>
-        <w:rPr>
-          <w:lang w:val="de-DE"/>
-        </w:rPr>
-        <w:t xml:space="preserve">dem </w:t>
-      </w:r>
-      <w:r>
-        <w:rPr>
-          <w:lang w:val="de-DE"/>
-        </w:rPr>
-        <w:t xml:space="preserve">entsprechend Klassendiagramme zur Verfügung. </w:t>
-      </w:r>
-      <w:r>
-        <w:rPr>
-          <w:lang w:val="de-DE"/>
-        </w:rPr>
-        <w:t xml:space="preserve">Damit alle Entwickler wussten wie das Klassendiagramm zu verstehen ist und wie Datensätze entsprechend dem Design verarbeitet  werden konnten, wurde ein gesondertes Meeting durch die Technische Leitung durchgeführt, um das Design vorzustellen und eventuelle Fragen zu klären. </w:t>
-      </w:r>
-    </w:p>
-    <w:p>
-      <w:pPr>
-        <w:pStyle w:val="Textkrper"/>
-        <w:rPr>
-          <w:lang w:val="de-DE"/>
-        </w:rPr>
-      </w:pPr>
-      <w:r>
-        <w:rPr>
-          <w:lang w:val="de-DE"/>
-        </w:rPr>
-        <w:t xml:space="preserve"> </w:t>
-      </w:r>
-      <w:r>
-        <w:rPr>
-          <w:lang w:val="de-DE"/>
-        </w:rPr>
-        <w:t>D</w:t>
-      </w:r>
-      <w:r>
-        <w:rPr>
-          <w:lang w:val="de-DE"/>
-        </w:rPr>
-        <w:t xml:space="preserve">ie Festlegung des </w:t>
-      </w:r>
-      <w:proofErr w:type="spellStart"/>
-      <w:r>
-        <w:rPr>
-          <w:lang w:val="de-DE"/>
-        </w:rPr>
-        <w:t>Coding</w:t>
-      </w:r>
-      <w:proofErr w:type="spellEnd"/>
-      <w:r>
-        <w:rPr>
-          <w:lang w:val="de-DE"/>
-        </w:rPr>
-        <w:t>-Standard und das ständige d</w:t>
-      </w:r>
-      <w:r>
-        <w:rPr>
-          <w:lang w:val="de-DE"/>
-        </w:rPr>
-        <w:t>urchführen von Codereviews um die Einhaltung dieses zu prüfen waren</w:t>
-      </w:r>
-      <w:r>
-        <w:rPr>
-          <w:lang w:val="de-DE"/>
-        </w:rPr>
-        <w:t xml:space="preserve"> </w:t>
-      </w:r>
-      <w:r>
-        <w:rPr>
-          <w:lang w:val="de-DE"/>
-        </w:rPr>
-        <w:t xml:space="preserve">die </w:t>
-      </w:r>
-      <w:r>
-        <w:rPr>
-          <w:lang w:val="de-DE"/>
-        </w:rPr>
-        <w:t>Kernaufgaben</w:t>
-      </w:r>
-      <w:r>
-        <w:rPr>
-          <w:lang w:val="de-DE"/>
-        </w:rPr>
-        <w:t xml:space="preserve"> während der Zeit der Entwicklung</w:t>
-      </w:r>
-      <w:r>
-        <w:rPr>
-          <w:lang w:val="de-DE"/>
-        </w:rPr>
-        <w:t>. Des Weiteren stand die Technische Leitung den Entwicklern stets bei Fragen oder bei Problemen bei der Kodierung beratend zur Seite.</w:t>
-      </w:r>
-    </w:p>
-    <w:p>
-      <w:pPr>
-        <w:pStyle w:val="berschrift2"/>
-        <w:spacing w:before="120" w:after="60" w:line="240" w:lineRule="auto"/>
         <w:rPr>
           <w:rFonts w:ascii="Times New Roman" w:eastAsia="SimSun" w:hAnsi="Times New Roman" w:cs="Times New Roman"/>
           <w:b w:val="0"/>
@@ -3773,8 +4044,129 @@
           <w:sz w:val="20"/>
           <w:szCs w:val="20"/>
         </w:rPr>
+        <w:t>Rolle des GUI Design</w:t>
+      </w:r>
+    </w:p>
+    <w:p>
+      <w:pPr>
+        <w:pStyle w:val="Textkrper"/>
+        <w:rPr>
+          <w:lang w:val="de-DE"/>
+        </w:rPr>
       </w:pPr>
       <w:r>
+        <w:rPr>
+          <w:lang w:val="de-DE"/>
+        </w:rPr>
+        <w:t xml:space="preserve">Die Rolle des GUI Design wurde von Alexander Landmann durchgeführt. Der Aufgabenbereich umfasste die Planung des </w:t>
+      </w:r>
+      <w:r>
+        <w:rPr>
+          <w:lang w:val="de-DE"/>
+        </w:rPr>
+        <w:t>GUI Design,</w:t>
+      </w:r>
+      <w:r>
+        <w:rPr>
+          <w:lang w:val="de-DE"/>
+        </w:rPr>
+        <w:t xml:space="preserve"> das</w:t>
+      </w:r>
+      <w:r>
+        <w:rPr>
+          <w:lang w:val="de-DE"/>
+        </w:rPr>
+        <w:t xml:space="preserve"> </w:t>
+      </w:r>
+      <w:r>
+        <w:rPr>
+          <w:lang w:val="de-DE"/>
+        </w:rPr>
+        <w:t>E</w:t>
+      </w:r>
+      <w:r>
+        <w:rPr>
+          <w:lang w:val="de-DE"/>
+        </w:rPr>
+        <w:t>rste</w:t>
+      </w:r>
+      <w:r>
+        <w:rPr>
+          <w:lang w:val="de-DE"/>
+        </w:rPr>
+        <w:t>llen des</w:t>
+      </w:r>
+      <w:r>
+        <w:rPr>
+          <w:lang w:val="de-DE"/>
+        </w:rPr>
+        <w:t xml:space="preserve"> Entwu</w:t>
+      </w:r>
+      <w:r>
+        <w:rPr>
+          <w:lang w:val="de-DE"/>
+        </w:rPr>
+        <w:t>rfe</w:t>
+      </w:r>
+      <w:r>
+        <w:rPr>
+          <w:lang w:val="de-DE"/>
+        </w:rPr>
+        <w:t>s</w:t>
+      </w:r>
+      <w:r>
+        <w:rPr>
+          <w:lang w:val="de-DE"/>
+        </w:rPr>
+        <w:t xml:space="preserve"> der GUI</w:t>
+      </w:r>
+      <w:r>
+        <w:rPr>
+          <w:lang w:val="de-DE"/>
+        </w:rPr>
+        <w:t xml:space="preserve">, sowie </w:t>
+      </w:r>
+      <w:r>
+        <w:rPr>
+          <w:lang w:val="de-DE"/>
+        </w:rPr>
+        <w:t xml:space="preserve">das Erstellen der </w:t>
+      </w:r>
+      <w:r>
+        <w:rPr>
+          <w:lang w:val="de-DE"/>
+        </w:rPr>
+        <w:t>GUI für das Programm selbst. Dafür stand ihm ein Entwurfst</w:t>
+      </w:r>
+      <w:r>
+        <w:rPr>
+          <w:lang w:val="de-DE"/>
+        </w:rPr>
+        <w:t>ool von Microsoft Visual Studio</w:t>
+      </w:r>
+      <w:r>
+        <w:rPr>
+          <w:lang w:val="de-DE"/>
+        </w:rPr>
+        <w:t xml:space="preserve"> zur Verfügun</w:t>
+      </w:r>
+      <w:r>
+        <w:rPr>
+          <w:lang w:val="de-DE"/>
+        </w:rPr>
+        <w:t xml:space="preserve">g. Die platzierten Komponenten </w:t>
+      </w:r>
+      <w:r>
+        <w:rPr>
+          <w:lang w:val="de-DE"/>
+        </w:rPr>
+        <w:t>mit Funktionalitäten zu hinterlegen lag nicht im Aufgabenbereich des GUI Designs.</w:t>
+      </w:r>
+    </w:p>
+    <w:p>
+      <w:pPr>
+        <w:pStyle w:val="berschrift2"/>
+        <w:spacing w:before="120" w:after="60" w:line="240" w:lineRule="auto"/>
         <w:rPr>
           <w:rFonts w:ascii="Times New Roman" w:eastAsia="SimSun" w:hAnsi="Times New Roman" w:cs="Times New Roman"/>
           <w:b w:val="0"/>
@@ -3786,131 +4178,8 @@
           <w:sz w:val="20"/>
           <w:szCs w:val="20"/>
         </w:rPr>
-        <w:t>Rolle des GUI Design</w:t>
-      </w:r>
-    </w:p>
-    <w:p>
-      <w:pPr>
-        <w:pStyle w:val="Textkrper"/>
-        <w:rPr>
-          <w:lang w:val="de-DE"/>
-        </w:rPr>
       </w:pPr>
       <w:r>
-        <w:rPr>
-          <w:lang w:val="de-DE"/>
-        </w:rPr>
-        <w:t xml:space="preserve">Die Rolle des GUI Design wurde von Alexander Landmann durchgeführt. Der Aufgabenbereich umfasste die Planung des </w:t>
-      </w:r>
-      <w:r>
-        <w:rPr>
-          <w:lang w:val="de-DE"/>
-        </w:rPr>
-        <w:t>GUI Design,</w:t>
-      </w:r>
-      <w:r>
-        <w:rPr>
-          <w:lang w:val="de-DE"/>
-        </w:rPr>
-        <w:t xml:space="preserve"> das</w:t>
-      </w:r>
-      <w:r>
-        <w:rPr>
-          <w:lang w:val="de-DE"/>
-        </w:rPr>
-        <w:t xml:space="preserve"> </w:t>
-      </w:r>
-      <w:r>
-        <w:rPr>
-          <w:lang w:val="de-DE"/>
-        </w:rPr>
-        <w:t>E</w:t>
-      </w:r>
-      <w:r>
-        <w:rPr>
-          <w:lang w:val="de-DE"/>
-        </w:rPr>
-        <w:t>rste</w:t>
-      </w:r>
-      <w:r>
-        <w:rPr>
-          <w:lang w:val="de-DE"/>
-        </w:rPr>
-        <w:t>llen des</w:t>
-      </w:r>
-      <w:r>
-        <w:rPr>
-          <w:lang w:val="de-DE"/>
-        </w:rPr>
-        <w:t xml:space="preserve"> </w:t>
-      </w:r>
-      <w:proofErr w:type="spellStart"/>
-      <w:r>
-        <w:rPr>
-          <w:lang w:val="de-DE"/>
-        </w:rPr>
-        <w:t>Entwürfe</w:t>
-      </w:r>
-      <w:r>
-        <w:rPr>
-          <w:lang w:val="de-DE"/>
-        </w:rPr>
-        <w:t>s</w:t>
-      </w:r>
-      <w:proofErr w:type="spellEnd"/>
-      <w:r>
-        <w:rPr>
-          <w:lang w:val="de-DE"/>
-        </w:rPr>
-        <w:t xml:space="preserve"> der GUI</w:t>
-      </w:r>
-      <w:r>
-        <w:rPr>
-          <w:lang w:val="de-DE"/>
-        </w:rPr>
-        <w:t xml:space="preserve">, sowie </w:t>
-      </w:r>
-      <w:r>
-        <w:rPr>
-          <w:lang w:val="de-DE"/>
-        </w:rPr>
-        <w:t xml:space="preserve">das Erstellen der </w:t>
-      </w:r>
-      <w:r>
-        <w:rPr>
-          <w:lang w:val="de-DE"/>
-        </w:rPr>
-        <w:t>GUI für das Programm selbst. Dafür stand ihm ein Entwurfst</w:t>
-      </w:r>
-      <w:r>
-        <w:rPr>
-          <w:lang w:val="de-DE"/>
-        </w:rPr>
-        <w:t>ool von Microsoft Visual Studio</w:t>
-      </w:r>
-      <w:r>
-        <w:rPr>
-          <w:lang w:val="de-DE"/>
-        </w:rPr>
-        <w:t xml:space="preserve"> zur Verfügun</w:t>
-      </w:r>
-      <w:r>
-        <w:rPr>
-          <w:lang w:val="de-DE"/>
-        </w:rPr>
-        <w:t xml:space="preserve">g. Die platzierten Komponenten </w:t>
-      </w:r>
-      <w:r>
-        <w:rPr>
-          <w:lang w:val="de-DE"/>
-        </w:rPr>
-        <w:t>mit Funktionalitäten zu hinterlegen lag nicht im Aufgabenbereich des GUI Designs.</w:t>
-      </w:r>
-    </w:p>
-    <w:p>
-      <w:pPr>
-        <w:pStyle w:val="berschrift2"/>
-        <w:spacing w:before="120" w:after="60" w:line="240" w:lineRule="auto"/>
         <w:rPr>
           <w:rFonts w:ascii="Times New Roman" w:eastAsia="SimSun" w:hAnsi="Times New Roman" w:cs="Times New Roman"/>
           <w:b w:val="0"/>
@@ -3922,8 +4191,83 @@
           <w:sz w:val="20"/>
           <w:szCs w:val="20"/>
         </w:rPr>
+        <w:t xml:space="preserve">Rolle der Entwicklung </w:t>
+      </w:r>
+    </w:p>
+    <w:p>
+      <w:pPr>
+        <w:pStyle w:val="Textkrper"/>
+        <w:rPr>
+          <w:lang w:val="de-DE"/>
+        </w:rPr>
       </w:pPr>
       <w:r>
+        <w:rPr>
+          <w:lang w:val="de-DE"/>
+        </w:rPr>
+        <w:t>Die Entwicklung wurde von allen Projektteilnehmern mit guten Programmier-kenntnissen übernommen. Dies waren Arne Krawielitzki, Maurice von Loesch, Engin Yilmaz und Jan Zimmer.</w:t>
+      </w:r>
+      <w:r>
+        <w:rPr>
+          <w:lang w:val="de-DE"/>
+        </w:rPr>
+        <w:t xml:space="preserve"> Dabei war es die</w:t>
+      </w:r>
+      <w:r>
+        <w:rPr>
+          <w:lang w:val="de-DE"/>
+        </w:rPr>
+        <w:t xml:space="preserve"> Aufg</w:t>
+      </w:r>
+      <w:r>
+        <w:rPr>
+          <w:lang w:val="de-DE"/>
+        </w:rPr>
+        <w:t>abe</w:t>
+      </w:r>
+      <w:r>
+        <w:rPr>
+          <w:lang w:val="de-DE"/>
+        </w:rPr>
+        <w:t xml:space="preserve"> der Entwicklung </w:t>
+      </w:r>
+      <w:r>
+        <w:rPr>
+          <w:lang w:val="de-DE"/>
+        </w:rPr>
+        <w:t xml:space="preserve">die im Ticketsystem beschriebenen Taskcards programmiertechnisch umzusetzen und die vom GUI Design erstellte Oberfläche mit Funktionen zu hinterlegen. </w:t>
+      </w:r>
+    </w:p>
+    <w:p>
+      <w:pPr>
+        <w:pStyle w:val="Textkrper"/>
+        <w:rPr>
+          <w:lang w:val="de-DE"/>
+        </w:rPr>
+      </w:pPr>
+      <w:r>
+        <w:rPr>
+          <w:lang w:val="de-DE"/>
+        </w:rPr>
+        <w:t xml:space="preserve">Um die Fehlerwahrscheinlichkeit im Code zu reduzieren, war es auch Aufgabe den geschrieben Code in Automatisierten Tests zu prüfen. Daher war es Aufgabe der Entwickler Automatisierte </w:t>
+      </w:r>
+      <w:r>
+        <w:rPr>
+          <w:lang w:val="de-DE"/>
+        </w:rPr>
+        <w:t>Tests zu schreiben und so eine m</w:t>
+      </w:r>
+      <w:r>
+        <w:rPr>
+          <w:lang w:val="de-DE"/>
+        </w:rPr>
+        <w:t>öglichst hohe Testabdeckung zu erreichen.</w:t>
+      </w:r>
+    </w:p>
+    <w:p>
+      <w:pPr>
+        <w:pStyle w:val="berschrift2"/>
+        <w:spacing w:before="120" w:after="60" w:line="240" w:lineRule="auto"/>
         <w:rPr>
           <w:rFonts w:ascii="Times New Roman" w:eastAsia="SimSun" w:hAnsi="Times New Roman" w:cs="Times New Roman"/>
           <w:b w:val="0"/>
@@ -3935,71 +4279,8 @@
           <w:sz w:val="20"/>
           <w:szCs w:val="20"/>
         </w:rPr>
-        <w:t xml:space="preserve">Rolle der Entwicklung </w:t>
-      </w:r>
-    </w:p>
-    <w:p>
-      <w:pPr>
-        <w:pStyle w:val="Textkrper"/>
-        <w:rPr>
-          <w:lang w:val="de-DE"/>
-        </w:rPr>
       </w:pPr>
       <w:r>
-        <w:rPr>
-          <w:lang w:val="de-DE"/>
-        </w:rPr>
-        <w:t>Die Entwicklung wurde von allen Projektteilnehmern mit guten Programmier-kenntnissen übernommen. Dies waren Arne Krawielitzki, Maurice von Loesch, Engin Yilmaz und Jan Zimmer.</w:t>
-      </w:r>
-      <w:r>
-        <w:rPr>
-          <w:lang w:val="de-DE"/>
-        </w:rPr>
-        <w:t xml:space="preserve"> Dabei war es die</w:t>
-      </w:r>
-      <w:r>
-        <w:rPr>
-          <w:lang w:val="de-DE"/>
-        </w:rPr>
-        <w:t xml:space="preserve"> Aufg</w:t>
-      </w:r>
-      <w:r>
-        <w:rPr>
-          <w:lang w:val="de-DE"/>
-        </w:rPr>
-        <w:t>abe</w:t>
-      </w:r>
-      <w:r>
-        <w:rPr>
-          <w:lang w:val="de-DE"/>
-        </w:rPr>
-        <w:t xml:space="preserve"> der Entwicklung </w:t>
-      </w:r>
-      <w:r>
-        <w:rPr>
-          <w:lang w:val="de-DE"/>
-        </w:rPr>
-        <w:t xml:space="preserve">die im Ticketsystem beschriebenen Taskcards programmiertechnisch umzusetzen und die vom GUI Design erstellte Oberfläche mit Funktionen zu hinterlegen. </w:t>
-      </w:r>
-    </w:p>
-    <w:p>
-      <w:pPr>
-        <w:pStyle w:val="Textkrper"/>
-        <w:rPr>
-          <w:lang w:val="de-DE"/>
-        </w:rPr>
-      </w:pPr>
-      <w:r>
-        <w:rPr>
-          <w:lang w:val="de-DE"/>
-        </w:rPr>
-        <w:t>Um die Fehlerwahrscheinlichkeit im Code zu reduzieren, war es auch Aufgabe den geschrieben Code in Automatisierten Tests zu prüfen. Daher war es Aufgabe der Entwickler Automatisierte Tests zu schreiben und so eine Möglichst hohe Testabdeckung zu erreichen.</w:t>
-      </w:r>
-    </w:p>
-    <w:p>
-      <w:pPr>
-        <w:pStyle w:val="berschrift2"/>
-        <w:spacing w:before="120" w:after="60" w:line="240" w:lineRule="auto"/>
         <w:rPr>
           <w:rFonts w:ascii="Times New Roman" w:eastAsia="SimSun" w:hAnsi="Times New Roman" w:cs="Times New Roman"/>
           <w:b w:val="0"/>
@@ -4011,7 +4292,8 @@
           <w:sz w:val="20"/>
           <w:szCs w:val="20"/>
         </w:rPr>
-      </w:pPr>
+        <w:t>Rolle des Test</w:t>
+      </w:r>
       <w:r>
         <w:rPr>
           <w:rFonts w:ascii="Times New Roman" w:eastAsia="SimSun" w:hAnsi="Times New Roman" w:cs="Times New Roman"/>
@@ -4024,8 +4306,136 @@
           <w:sz w:val="20"/>
           <w:szCs w:val="20"/>
         </w:rPr>
-        <w:t>Rolle des Test</w:t>
-      </w:r>
+        <w:t>ers</w:t>
+      </w:r>
+    </w:p>
+    <w:p>
+      <w:pPr>
+        <w:pStyle w:val="Textkrper"/>
+        <w:rPr>
+          <w:lang w:val="de-DE"/>
+        </w:rPr>
+      </w:pPr>
+      <w:r>
+        <w:rPr>
+          <w:lang w:val="de-DE"/>
+        </w:rPr>
+        <w:t xml:space="preserve">Die Rolle des Testers wurde von Alexander Landmann übernommen. Zu der Kernaufgabe zählte das Durchführen von Tests, um zu prüfen ob die von Projektmanagement definierten Akzeptanzkriterien der </w:t>
+      </w:r>
+      <w:proofErr w:type="spellStart"/>
+      <w:r>
+        <w:rPr>
+          <w:lang w:val="de-DE"/>
+        </w:rPr>
+        <w:t>Storycards</w:t>
+      </w:r>
+      <w:proofErr w:type="spellEnd"/>
+      <w:r>
+        <w:rPr>
+          <w:lang w:val="de-DE"/>
+        </w:rPr>
+        <w:t xml:space="preserve"> erfüllt wurden und so zu</w:t>
+      </w:r>
+      <w:r>
+        <w:rPr>
+          <w:lang w:val="de-DE"/>
+        </w:rPr>
+        <w:t xml:space="preserve"> garantieren,  dass</w:t>
+      </w:r>
+      <w:r>
+        <w:rPr>
+          <w:lang w:val="de-DE"/>
+        </w:rPr>
+        <w:t xml:space="preserve"> das Programm möglichst fehlerfrei dem Kunden übergeben werden konnte. Dazu mussten entsprechende Akzeptanzte</w:t>
+      </w:r>
+      <w:r>
+        <w:rPr>
+          <w:lang w:val="de-DE"/>
+        </w:rPr>
+        <w:t>st formuliert und</w:t>
+      </w:r>
+      <w:r>
+        <w:rPr>
+          <w:lang w:val="de-DE"/>
+        </w:rPr>
+        <w:t xml:space="preserve"> durchgef</w:t>
+      </w:r>
+      <w:r>
+        <w:rPr>
+          <w:lang w:val="de-DE"/>
+        </w:rPr>
+        <w:t>ührt werden. Fehler wurden d</w:t>
+      </w:r>
+      <w:r>
+        <w:rPr>
+          <w:lang w:val="de-DE"/>
+        </w:rPr>
+        <w:t xml:space="preserve">okumentiert und </w:t>
+      </w:r>
+      <w:r>
+        <w:rPr>
+          <w:lang w:val="de-DE"/>
+        </w:rPr>
+        <w:t>in das Ticketsystem eingetragen</w:t>
+      </w:r>
+      <w:r>
+        <w:rPr>
+          <w:lang w:val="de-DE"/>
+        </w:rPr>
+        <w:t>, damit diese vom Projektmanagement bewertet w</w:t>
+      </w:r>
+      <w:r>
+        <w:rPr>
+          <w:lang w:val="de-DE"/>
+        </w:rPr>
+        <w:t>erden konnten und bei Bedarf</w:t>
+      </w:r>
+      <w:r>
+        <w:rPr>
+          <w:lang w:val="de-DE"/>
+        </w:rPr>
+        <w:t xml:space="preserve"> von der Entwicklung behoben wurden.</w:t>
+      </w:r>
+    </w:p>
+    <w:p>
+      <w:pPr>
+        <w:pStyle w:val="berschrift1"/>
+        <w:tabs>
+          <w:tab w:val="left" w:pos="216"/>
+        </w:tabs>
+        <w:spacing w:before="160" w:after="80" w:line="240" w:lineRule="auto"/>
+        <w:jc w:val="center"/>
+        <w:rPr>
+          <w:rFonts w:ascii="Times New Roman" w:eastAsia="SimSun" w:hAnsi="Times New Roman" w:cs="Times New Roman"/>
+          <w:b w:val="0"/>
+          <w:bCs w:val="0"/>
+          <w:smallCaps/>
+          <w:noProof/>
+          <w:color w:val="auto"/>
+          <w:sz w:val="20"/>
+          <w:szCs w:val="20"/>
+        </w:rPr>
+      </w:pPr>
+      <w:r>
+        <w:rPr>
+          <w:rFonts w:ascii="Times New Roman" w:eastAsia="SimSun" w:hAnsi="Times New Roman" w:cs="Times New Roman"/>
+          <w:b w:val="0"/>
+          <w:bCs w:val="0"/>
+          <w:smallCaps/>
+          <w:noProof/>
+          <w:color w:val="auto"/>
+          <w:sz w:val="20"/>
+          <w:szCs w:val="20"/>
+        </w:rPr>
+        <w:lastRenderedPageBreak/>
+        <w:t>Implementierung</w:t>
+      </w:r>
+    </w:p>
+    <w:p>
+      <w:pPr>
+        <w:pStyle w:val="berschrift2"/>
+        <w:spacing w:before="120" w:after="60" w:line="240" w:lineRule="auto"/>
+      </w:pPr>
       <w:r>
         <w:rPr>
           <w:rFonts w:ascii="Times New Roman" w:eastAsia="SimSun" w:hAnsi="Times New Roman" w:cs="Times New Roman"/>
@@ -4038,76 +4448,11 @@
           <w:sz w:val="20"/>
           <w:szCs w:val="20"/>
         </w:rPr>
-        <w:t>ers</w:t>
-      </w:r>
-    </w:p>
-    <w:p>
-      <w:pPr>
-        <w:pStyle w:val="Textkrper"/>
-        <w:rPr>
-          <w:lang w:val="de-DE"/>
-        </w:rPr>
-      </w:pPr>
-      <w:r>
-        <w:rPr>
-          <w:lang w:val="de-DE"/>
-        </w:rPr>
-        <w:t xml:space="preserve">Die Rolle des Testers wurde von Alexander Landmann übernommen. Zu der Kernaufgabe zählte das Durchführen von Tests, um zu prüfen ob die von Projektmanagement definierten Akzeptanzkriterien der </w:t>
-      </w:r>
-      <w:proofErr w:type="spellStart"/>
-      <w:r>
-        <w:rPr>
-          <w:lang w:val="de-DE"/>
-        </w:rPr>
-        <w:t>Storycards</w:t>
-      </w:r>
-      <w:proofErr w:type="spellEnd"/>
-      <w:r>
-        <w:rPr>
-          <w:lang w:val="de-DE"/>
-        </w:rPr>
-        <w:t xml:space="preserve"> erfüllt wurden und so zu garantieren dass Schlussendlich das Programm möglichst fehlerfrei dem Kunden übergeben werden konnte. Dazu mussten entsprechende Akzeptanztest formuliert und schlussendlich durchgeführt werden. Fehler mussten Dokumentiert und in das Ticketsystem eingetragen werden, damit diese vom Projektmanagement bewertet werden konnten und wenn gewünscht von der Entwicklung behoben wurden.</w:t>
-      </w:r>
-    </w:p>
-    <w:p>
-      <w:pPr>
-        <w:pStyle w:val="berschrift1"/>
-        <w:tabs>
-          <w:tab w:val="left" w:pos="216"/>
-        </w:tabs>
-        <w:spacing w:before="160" w:after="80" w:line="240" w:lineRule="auto"/>
-        <w:jc w:val="center"/>
-        <w:rPr>
-          <w:rFonts w:ascii="Times New Roman" w:eastAsia="SimSun" w:hAnsi="Times New Roman" w:cs="Times New Roman"/>
-          <w:b w:val="0"/>
-          <w:bCs w:val="0"/>
-          <w:smallCaps/>
-          <w:noProof/>
-          <w:color w:val="auto"/>
-          <w:sz w:val="20"/>
-          <w:szCs w:val="20"/>
-        </w:rPr>
-      </w:pPr>
-      <w:r>
-        <w:rPr>
-          <w:rFonts w:ascii="Times New Roman" w:eastAsia="SimSun" w:hAnsi="Times New Roman" w:cs="Times New Roman"/>
-          <w:b w:val="0"/>
-          <w:bCs w:val="0"/>
-          <w:smallCaps/>
-          <w:noProof/>
-          <w:color w:val="auto"/>
-          <w:sz w:val="20"/>
-          <w:szCs w:val="20"/>
-        </w:rPr>
-        <w:lastRenderedPageBreak/>
-        <w:t>Implementierung</w:t>
-      </w:r>
-    </w:p>
-    <w:p>
-      <w:pPr>
-        <w:pStyle w:val="berschrift2"/>
-        <w:spacing w:before="120" w:after="60" w:line="240" w:lineRule="auto"/>
-      </w:pPr>
+        <w:t>Grafische</w:t>
+      </w:r>
+      <w:r>
+        <w:t xml:space="preserve"> </w:t>
+      </w:r>
       <w:r>
         <w:rPr>
           <w:rFonts w:ascii="Times New Roman" w:eastAsia="SimSun" w:hAnsi="Times New Roman" w:cs="Times New Roman"/>
@@ -4120,12 +4465,123 @@
           <w:sz w:val="20"/>
           <w:szCs w:val="20"/>
         </w:rPr>
-        <w:t>Grafische</w:t>
-      </w:r>
-      <w:r>
+        <w:t>Benutzeroberfläche</w:t>
+      </w:r>
+    </w:p>
+    <w:p>
+      <w:pPr>
+        <w:pStyle w:val="Textkrper"/>
+        <w:rPr>
+          <w:lang w:val="de-DE"/>
+        </w:rPr>
+      </w:pPr>
+      <w:r>
+        <w:rPr>
+          <w:lang w:val="de-DE"/>
+        </w:rPr>
+        <w:t xml:space="preserve">Damit dem Kunden schnell Ergebnisse gezeigt werden konnte, wurde eine Windows Forms </w:t>
+      </w:r>
+      <w:proofErr w:type="spellStart"/>
+      <w:r>
+        <w:rPr>
+          <w:lang w:val="de-DE"/>
+        </w:rPr>
+        <w:t>Application</w:t>
+      </w:r>
+      <w:proofErr w:type="spellEnd"/>
+      <w:r>
+        <w:rPr>
+          <w:lang w:val="de-DE"/>
+        </w:rPr>
+        <w:t xml:space="preserve"> erstellt. Diese bietet </w:t>
+      </w:r>
+      <w:r>
+        <w:rPr>
+          <w:lang w:val="de-DE"/>
+        </w:rPr>
+        <w:t xml:space="preserve">unter anderem </w:t>
+      </w:r>
+      <w:r>
+        <w:rPr>
+          <w:lang w:val="de-DE"/>
+        </w:rPr>
+        <w:t>die Möglichkeit</w:t>
+      </w:r>
+      <w:r>
+        <w:rPr>
+          <w:lang w:val="de-DE"/>
+        </w:rPr>
+        <w:t>,</w:t>
+      </w:r>
+      <w:r>
+        <w:rPr>
+          <w:lang w:val="de-DE"/>
+        </w:rPr>
         <w:t xml:space="preserve"> </w:t>
       </w:r>
       <w:r>
+        <w:rPr>
+          <w:lang w:val="de-DE"/>
+        </w:rPr>
+        <w:t xml:space="preserve">eine </w:t>
+      </w:r>
+      <w:r>
+        <w:rPr>
+          <w:lang w:val="de-DE"/>
+        </w:rPr>
+        <w:t>grafische Benutzeroberfläche</w:t>
+      </w:r>
+      <w:r>
+        <w:rPr>
+          <w:lang w:val="de-DE"/>
+        </w:rPr>
+        <w:t xml:space="preserve"> mit einem Editor zu </w:t>
+      </w:r>
+      <w:r>
+        <w:rPr>
+          <w:lang w:val="de-DE"/>
+        </w:rPr>
+        <w:t>e</w:t>
+      </w:r>
+      <w:r>
+        <w:rPr>
+          <w:lang w:val="de-DE"/>
+        </w:rPr>
+        <w:t xml:space="preserve">ntwerfen. Damit konnten schnell Ergebnisse erreicht werden und die GUI hätte ggf. schnell geändert werden können. Einzig für die Ausgabe der </w:t>
+      </w:r>
+      <w:proofErr w:type="spellStart"/>
+      <w:r>
+        <w:rPr>
+          <w:lang w:val="de-DE"/>
+        </w:rPr>
+        <w:t>Traveling</w:t>
+      </w:r>
+      <w:proofErr w:type="spellEnd"/>
+      <w:r>
+        <w:rPr>
+          <w:lang w:val="de-DE"/>
+        </w:rPr>
+        <w:t xml:space="preserve"> </w:t>
+      </w:r>
+      <w:proofErr w:type="spellStart"/>
+      <w:r>
+        <w:rPr>
+          <w:lang w:val="de-DE"/>
+        </w:rPr>
+        <w:t>Salesman</w:t>
+      </w:r>
+      <w:proofErr w:type="spellEnd"/>
+      <w:r>
+        <w:rPr>
+          <w:lang w:val="de-DE"/>
+        </w:rPr>
+        <w:t xml:space="preserve"> Problems auf der Benutzeroberfläche musste ein gewisser Aufwand betrieben werden, da keine .NET-Standard-komponente die gewünschte Funktionalität verwirklichen konnte. Dazu musste auf ein externes Framework zurückgegriffen werden, das TAO-Framework. Dieses bot eine .NET-Komponente welche einen OpenGL-Kontext beinhaltete und somit der grafischen Ausgabe diente.</w:t>
+      </w:r>
+    </w:p>
+    <w:p>
+      <w:pPr>
+        <w:pStyle w:val="berschrift2"/>
+        <w:spacing w:before="120" w:after="60" w:line="240" w:lineRule="auto"/>
         <w:rPr>
           <w:rFonts w:ascii="Times New Roman" w:eastAsia="SimSun" w:hAnsi="Times New Roman" w:cs="Times New Roman"/>
           <w:b w:val="0"/>
@@ -4137,107 +4593,8 @@
           <w:sz w:val="20"/>
           <w:szCs w:val="20"/>
         </w:rPr>
-        <w:t>Benutzeroberfläche</w:t>
-      </w:r>
-    </w:p>
-    <w:p>
-      <w:pPr>
-        <w:pStyle w:val="Textkrper"/>
-        <w:rPr>
-          <w:lang w:val="de-DE"/>
-        </w:rPr>
       </w:pPr>
       <w:r>
-        <w:rPr>
-          <w:lang w:val="de-DE"/>
-        </w:rPr>
-        <w:t xml:space="preserve">Damit dem Kunden schnell Ergebnisse gezeigt werden konnte, wurde eine Windows Forms </w:t>
-      </w:r>
-      <w:proofErr w:type="spellStart"/>
-      <w:r>
-        <w:rPr>
-          <w:lang w:val="de-DE"/>
-        </w:rPr>
-        <w:t>Application</w:t>
-      </w:r>
-      <w:proofErr w:type="spellEnd"/>
-      <w:r>
-        <w:rPr>
-          <w:lang w:val="de-DE"/>
-        </w:rPr>
-        <w:t xml:space="preserve"> erstellt. Diese bietet </w:t>
-      </w:r>
-      <w:r>
-        <w:rPr>
-          <w:lang w:val="de-DE"/>
-        </w:rPr>
-        <w:t xml:space="preserve">unter anderem </w:t>
-      </w:r>
-      <w:proofErr w:type="gramStart"/>
-      <w:r>
-        <w:rPr>
-          <w:lang w:val="de-DE"/>
-        </w:rPr>
-        <w:t>die</w:t>
-      </w:r>
-      <w:proofErr w:type="gramEnd"/>
-      <w:r>
-        <w:rPr>
-          <w:lang w:val="de-DE"/>
-        </w:rPr>
-        <w:t xml:space="preserve"> Möglichkeit </w:t>
-      </w:r>
-      <w:r>
-        <w:rPr>
-          <w:lang w:val="de-DE"/>
-        </w:rPr>
-        <w:t xml:space="preserve">eine </w:t>
-      </w:r>
-      <w:r>
-        <w:rPr>
-          <w:lang w:val="de-DE"/>
-        </w:rPr>
-        <w:t>grafische Benutzeroberfläche</w:t>
-      </w:r>
-      <w:r>
-        <w:rPr>
-          <w:lang w:val="de-DE"/>
-        </w:rPr>
-        <w:t xml:space="preserve"> mit einem Editor zu Entwerfen. Damit konnten schnell Ergebnisse erreicht werden und die GUI hätte ggf. schnell geändert werden können. Einzig für die Ausgabe der </w:t>
-      </w:r>
-      <w:proofErr w:type="spellStart"/>
-      <w:r>
-        <w:rPr>
-          <w:lang w:val="de-DE"/>
-        </w:rPr>
-        <w:t>Traveling</w:t>
-      </w:r>
-      <w:proofErr w:type="spellEnd"/>
-      <w:r>
-        <w:rPr>
-          <w:lang w:val="de-DE"/>
-        </w:rPr>
-        <w:t xml:space="preserve"> </w:t>
-      </w:r>
-      <w:proofErr w:type="spellStart"/>
-      <w:r>
-        <w:rPr>
-          <w:lang w:val="de-DE"/>
-        </w:rPr>
-        <w:t>Salesman</w:t>
-      </w:r>
-      <w:proofErr w:type="spellEnd"/>
-      <w:r>
-        <w:rPr>
-          <w:lang w:val="de-DE"/>
-        </w:rPr>
-        <w:t xml:space="preserve"> Problems auf der Benutzeroberfläche musste ein gewisser Aufwand betrieben werden, da keine .NET-Standard-komponente die gewünschte Funktionalität verwirklichen konnte. Dazu musste auf ein externes Framework zurückgegriffen werden, das TAO-Framework. Dieses bot eine .NET-Komponente welche einen OpenGL-Kontext beinhaltete und somit der grafischen Ausgabe diente.</w:t>
-      </w:r>
-    </w:p>
-    <w:p>
-      <w:pPr>
-        <w:pStyle w:val="berschrift2"/>
-        <w:spacing w:before="120" w:after="60" w:line="240" w:lineRule="auto"/>
         <w:rPr>
           <w:rFonts w:ascii="Times New Roman" w:eastAsia="SimSun" w:hAnsi="Times New Roman" w:cs="Times New Roman"/>
           <w:b w:val="0"/>
@@ -4249,7 +4606,8 @@
           <w:sz w:val="20"/>
           <w:szCs w:val="20"/>
         </w:rPr>
-      </w:pPr>
+        <w:t xml:space="preserve">Ant Colony </w:t>
+      </w:r>
       <w:r>
         <w:rPr>
           <w:rFonts w:ascii="Times New Roman" w:eastAsia="SimSun" w:hAnsi="Times New Roman" w:cs="Times New Roman"/>
@@ -4262,7 +4620,14 @@
           <w:sz w:val="20"/>
           <w:szCs w:val="20"/>
         </w:rPr>
-        <w:t xml:space="preserve">Ant Colony </w:t>
+        <w:t>Optimization</w:t>
+      </w:r>
+      <w:r>
+        <w:rPr>
+          <w:i/>
+          <w:iCs/>
+        </w:rPr>
+        <w:t xml:space="preserve"> </w:t>
       </w:r>
       <w:r>
         <w:rPr>
@@ -4276,27 +4641,6 @@
           <w:sz w:val="20"/>
           <w:szCs w:val="20"/>
         </w:rPr>
-        <w:t>Optimization</w:t>
-      </w:r>
-      <w:r>
-        <w:rPr>
-          <w:i/>
-          <w:iCs/>
-        </w:rPr>
-        <w:t xml:space="preserve"> </w:t>
-      </w:r>
-      <w:r>
-        <w:rPr>
-          <w:rFonts w:ascii="Times New Roman" w:eastAsia="SimSun" w:hAnsi="Times New Roman" w:cs="Times New Roman"/>
-          <w:b w:val="0"/>
-          <w:bCs w:val="0"/>
-          <w:i/>
-          <w:iCs/>
-          <w:noProof/>
-          <w:color w:val="auto"/>
-          <w:sz w:val="20"/>
-          <w:szCs w:val="20"/>
-        </w:rPr>
         <w:t>Algorithmus</w:t>
       </w:r>
     </w:p>
@@ -4369,7 +4713,7 @@
         </w:rPr>
         <w:t xml:space="preserve">Algorithmus gab es verschiedene Möglichkeiten. Das Projektteam hat sich dabei an die Vorgaben aus der Projektvorstellung von der Dozentin </w:t>
       </w:r>
-      <w:bookmarkStart w:id="6" w:name="_Toc339807355"/>
+      <w:bookmarkStart w:id="7" w:name="_Toc339807355"/>
       <w:r>
         <w:rPr>
           <w:lang w:val="de-DE"/>
@@ -4384,6 +4728,12 @@
         <w:t>Monett</w:t>
       </w:r>
       <w:proofErr w:type="spellEnd"/>
+      <w:r>
+        <w:rPr>
+          <w:lang w:val="de-DE"/>
+        </w:rPr>
+        <w:t>-Diaz</w:t>
+      </w:r>
       <w:r>
         <w:rPr>
           <w:lang w:val="de-DE"/>
@@ -4426,7 +4776,31 @@
         <w:rPr>
           <w:lang w:val="de-DE"/>
         </w:rPr>
-        <w:t xml:space="preserve"> Bei der Berechnung des Pheromon-Wertes der auf den aktuellen Wert Aufaddiert wird, hat sich das Projektteam für das „</w:t>
+        <w:t xml:space="preserve"> Bei der Berechnung des Pheromon-Wertes</w:t>
+      </w:r>
+      <w:r>
+        <w:rPr>
+          <w:lang w:val="de-DE"/>
+        </w:rPr>
+        <w:t>,</w:t>
+      </w:r>
+      <w:r>
+        <w:rPr>
+          <w:lang w:val="de-DE"/>
+        </w:rPr>
+        <w:t xml:space="preserve"> der auf den aktuellen Wert </w:t>
+      </w:r>
+      <w:r>
+        <w:rPr>
+          <w:lang w:val="de-DE"/>
+        </w:rPr>
+        <w:t>a</w:t>
+      </w:r>
+      <w:r>
+        <w:rPr>
+          <w:lang w:val="de-DE"/>
+        </w:rPr>
+        <w:t>ufaddiert wird, hat sich das Projektteam für das „</w:t>
       </w:r>
       <w:proofErr w:type="spellStart"/>
       <w:r>
@@ -4474,7 +4848,19 @@
         <w:rPr>
           <w:lang w:val="de-DE"/>
         </w:rPr>
-        <w:t xml:space="preserve"> und mach damit kürzere Strecken für den Algorithmus attraktiver.</w:t>
+        <w:t xml:space="preserve"> und mach</w:t>
+      </w:r>
+      <w:r>
+        <w:rPr>
+          <w:lang w:val="de-DE"/>
+        </w:rPr>
+        <w:t>t</w:t>
+      </w:r>
+      <w:r>
+        <w:rPr>
+          <w:lang w:val="de-DE"/>
+        </w:rPr>
+        <w:t xml:space="preserve"> damit kürzere Strecken für den Algorithmus attraktiver.</w:t>
       </w:r>
       <w:r>
         <w:rPr>
@@ -4486,13 +4872,7 @@
         <w:rPr>
           <w:lang w:val="de-DE"/>
         </w:rPr>
-        <w:t>D</w:t>
-      </w:r>
-      <w:r>
-        <w:rPr>
-          <w:lang w:val="de-DE"/>
-        </w:rPr>
-        <w:t>amit</w:t>
+        <w:t>So</w:t>
       </w:r>
       <w:r>
         <w:rPr>
@@ -4871,13 +5251,61 @@
         <w:rPr>
           <w:lang w:val="de-DE"/>
         </w:rPr>
-        <w:t xml:space="preserve">Da bei Implementierung </w:t>
-      </w:r>
-      <w:r>
-        <w:rPr>
-          <w:lang w:val="de-DE"/>
-        </w:rPr>
-        <w:t xml:space="preserve">einige Mängel an bei der Geschwindigkeit der Durchführung des ACO Algorithmus gab, mussten Wege gesucht werden diesen zu beschleunigen. In der ursprünglichen Form wurde der Algorithmus in einem Thread ausgeführt der nacheinander für jede Ameise einen Pfad bestimmt hat. Abschließend hat der Thread das Pheromon-Update durchgeführt und Statistiken aktualisiert. Da der Algorithmus die meiste Zeit bei der Suche des Pfades für die Ameisen verbrachte und dabei lediglich 40-50% der CPU-Auslastung verbrauchte, war dies der Flaschenhals. Um diesen zu lösen wurde die </w:t>
+        <w:t xml:space="preserve">Da </w:t>
+      </w:r>
+      <w:r>
+        <w:rPr>
+          <w:lang w:val="de-DE"/>
+        </w:rPr>
+        <w:t xml:space="preserve">es </w:t>
+      </w:r>
+      <w:r>
+        <w:rPr>
+          <w:lang w:val="de-DE"/>
+        </w:rPr>
+        <w:t xml:space="preserve">bei </w:t>
+      </w:r>
+      <w:r>
+        <w:rPr>
+          <w:lang w:val="de-DE"/>
+        </w:rPr>
+        <w:t xml:space="preserve">der </w:t>
+      </w:r>
+      <w:r>
+        <w:rPr>
+          <w:lang w:val="de-DE"/>
+        </w:rPr>
+        <w:t xml:space="preserve">Implementierung </w:t>
+      </w:r>
+      <w:r>
+        <w:rPr>
+          <w:lang w:val="de-DE"/>
+        </w:rPr>
+        <w:t xml:space="preserve">einige Mängel an </w:t>
+      </w:r>
+      <w:r>
+        <w:rPr>
+          <w:lang w:val="de-DE"/>
+        </w:rPr>
+        <w:t xml:space="preserve">der </w:t>
+      </w:r>
+      <w:r>
+        <w:rPr>
+          <w:lang w:val="de-DE"/>
+        </w:rPr>
+        <w:t>Performance</w:t>
+      </w:r>
+      <w:r>
+        <w:rPr>
+          <w:lang w:val="de-DE"/>
+        </w:rPr>
+        <w:t xml:space="preserve"> </w:t>
+      </w:r>
+      <w:r>
+        <w:rPr>
+          <w:lang w:val="de-DE"/>
+        </w:rPr>
+        <w:t xml:space="preserve">des ACO Algorithmus gab, mussten Wege gesucht werden diesen zu beschleunigen. In der ursprünglichen Form wurde der Algorithmus in einem Thread ausgeführt der nacheinander für jede Ameise einen Pfad bestimmt hat. Abschließend hat der Thread das Pheromon-Update durchgeführt und Statistiken aktualisiert. Da der Algorithmus die meiste Zeit bei der Suche des Pfades für die Ameisen verbrachte und dabei lediglich 40-50% der CPU-Auslastung verbrauchte, war dies der Flaschenhals. Um diesen zu lösen wurde die </w:t>
       </w:r>
       <w:proofErr w:type="spellStart"/>
       <w:r>
@@ -4921,16 +5349,14 @@
         <w:rPr>
           <w:lang w:val="de-DE"/>
         </w:rPr>
-        <w:t xml:space="preserve">wie Performancemessungen </w:t>
-      </w:r>
-      <w:proofErr w:type="gramStart"/>
-      <w:r>
-        <w:rPr>
-          <w:lang w:val="de-DE"/>
-        </w:rPr>
-        <w:t>zeigten</w:t>
-      </w:r>
-      <w:proofErr w:type="gramEnd"/>
+        <w:t>wie Performancemessungen zeigten</w:t>
+      </w:r>
+      <w:r>
+        <w:rPr>
+          <w:lang w:val="de-DE"/>
+        </w:rPr>
+        <w:t>, wurde</w:t>
+      </w:r>
       <w:r>
         <w:rPr>
           <w:lang w:val="de-DE"/>
@@ -4941,13 +5367,31 @@
         <w:rPr>
           <w:lang w:val="de-DE"/>
         </w:rPr>
-        <w:t xml:space="preserve">ein Performancegewinn von über 20% </w:t>
-      </w:r>
-      <w:r>
-        <w:rPr>
-          <w:lang w:val="de-DE"/>
-        </w:rPr>
-        <w:t>erreicht.</w:t>
+        <w:t>ein Performance</w:t>
+      </w:r>
+      <w:r>
+        <w:rPr>
+          <w:lang w:val="de-DE"/>
+        </w:rPr>
+        <w:t>zu</w:t>
+      </w:r>
+      <w:r>
+        <w:rPr>
+          <w:lang w:val="de-DE"/>
+        </w:rPr>
+        <w:t>gewinn von über 20%</w:t>
+      </w:r>
+      <w:r>
+        <w:rPr>
+          <w:lang w:val="de-DE"/>
+        </w:rPr>
+        <w:t xml:space="preserve"> erreicht</w:t>
+      </w:r>
+      <w:r>
+        <w:rPr>
+          <w:lang w:val="de-DE"/>
+        </w:rPr>
+        <w:t>.</w:t>
       </w:r>
     </w:p>
     <w:p>
@@ -4978,7 +5422,6 @@
           <w:sz w:val="20"/>
           <w:szCs w:val="20"/>
         </w:rPr>
-        <w:lastRenderedPageBreak/>
         <w:t>Auslieferung</w:t>
       </w:r>
     </w:p>
@@ -4999,19 +5442,14 @@
         <w:rPr>
           <w:lang w:val="de-DE"/>
         </w:rPr>
-        <w:t xml:space="preserve"> angeboten. Das Programm muss nicht installiert werden und kann direkt über die „*.exe“-Datei ausgeführt werden. Voraussetzung hierfür ist dass das .NET-Framework 1</w:t>
-      </w:r>
-      <w:r>
-        <w:rPr>
-          <w:lang w:val="de-DE"/>
-        </w:rPr>
-        <w:t>.0</w:t>
-      </w:r>
-      <w:r>
-        <w:rPr>
-          <w:lang w:val="de-DE"/>
-        </w:rPr>
-        <w:t xml:space="preserve"> und das .NET-Framework 4.0 installiert sind. Ist dies nicht der Fall wird der Benutzer mit einer Meldung darauf hingewiesen.</w:t>
+        <w:t xml:space="preserve"> angeboten. Das Programm muss nicht </w:t>
+      </w:r>
+      <w:r>
+        <w:rPr>
+          <w:lang w:val="de-DE"/>
+        </w:rPr>
+        <w:lastRenderedPageBreak/>
+        <w:t>installiert werden und kann direkt über die „*.exe“-Datei ausgeführt werden. Voraussetzung hierfür ist dass das .NET-Framework 1.0 und das .NET-Framework 4.0 installiert sind. Ist dies nicht der Fall wird der Benutzer mit einer Meldung darauf hingewiesen.</w:t>
       </w:r>
     </w:p>
     <w:p>
@@ -5055,7 +5493,7 @@
         </w:rPr>
         <w:t>Angewandte XP-</w:t>
       </w:r>
-      <w:bookmarkEnd w:id="6"/>
+      <w:bookmarkEnd w:id="7"/>
       <w:r>
         <w:rPr>
           <w:rFonts w:ascii="Times New Roman" w:eastAsia="SimSun" w:hAnsi="Times New Roman" w:cs="Times New Roman"/>
@@ -5112,7 +5550,7 @@
           <w:szCs w:val="20"/>
         </w:rPr>
       </w:pPr>
-      <w:bookmarkStart w:id="7" w:name="_Toc339807356"/>
+      <w:bookmarkStart w:id="8" w:name="_Toc339807356"/>
       <w:r>
         <w:rPr>
           <w:rFonts w:ascii="Times New Roman" w:eastAsia="SimSun" w:hAnsi="Times New Roman" w:cs="Times New Roman"/>
@@ -5127,7 +5565,7 @@
         </w:rPr>
         <w:t>User-Storys</w:t>
       </w:r>
-      <w:bookmarkEnd w:id="7"/>
+      <w:bookmarkEnd w:id="8"/>
     </w:p>
     <w:p>
       <w:pPr>
@@ -5140,7 +5578,19 @@
         <w:rPr>
           <w:lang w:val="de-DE"/>
         </w:rPr>
-        <w:t xml:space="preserve">Mit der Verwendung des Ticketsystems von Google Code stand dem Projektmanagement ein effizientes Mittel zur Verfügung um User-Storys zu verwalten. </w:t>
+        <w:t>Mit der Verwendung des Ticketsystems von Google Code stand dem Projektmanagement ein effizientes Mittel zur Verfügung</w:t>
+      </w:r>
+      <w:r>
+        <w:rPr>
+          <w:lang w:val="de-DE"/>
+        </w:rPr>
+        <w:t>,</w:t>
+      </w:r>
+      <w:r>
+        <w:rPr>
+          <w:lang w:val="de-DE"/>
+        </w:rPr>
+        <w:t xml:space="preserve"> um User-Storys zu verwalten. </w:t>
       </w:r>
       <w:r>
         <w:rPr>
@@ -5200,7 +5650,19 @@
         <w:rPr>
           <w:lang w:val="de-DE"/>
         </w:rPr>
-        <w:t>Taskcards formuliert werden um die zu erledigenden Arbeiten zu beschreiben. Ein</w:t>
+        <w:t>Taskcards formuliert werden</w:t>
+      </w:r>
+      <w:r>
+        <w:rPr>
+          <w:lang w:val="de-DE"/>
+        </w:rPr>
+        <w:t>,</w:t>
+      </w:r>
+      <w:r>
+        <w:rPr>
+          <w:lang w:val="de-DE"/>
+        </w:rPr>
+        <w:t xml:space="preserve"> um die zu erledigenden Arbeiten zu beschreiben. Ein</w:t>
       </w:r>
       <w:r>
         <w:rPr>
@@ -5232,13 +5694,61 @@
         <w:rPr>
           <w:lang w:val="de-DE"/>
         </w:rPr>
-        <w:t xml:space="preserve">eine Priorität und ein Status zugewiesen. Durch die Priorität wurde angegeben in welcher Reihenfolge die Tasks abgearbeitet werden sollen. Der Status gab an ob eine Aufgabe noch neu ist, bereits angefangen oder bereits implementiert. Dadurch konnte das Projektmanagement stets schnell einen Überblick bekommen was und wie viele Aufgaben noch zu implementieren sind. Damit wurde es dem Projektmanagement sehr erleichtert das Projekt zu steuern und den Entwicklern vorzugeben was Priorisiert entwickelt werden sollte. Des Weiteren halfen gut durchdachte und möglichst umfassende Beschreibungen der Taskcards den Entwicklern bei der Implementierung. </w:t>
-      </w:r>
-      <w:r>
-        <w:rPr>
-          <w:lang w:val="de-DE"/>
-        </w:rPr>
-        <w:t xml:space="preserve">Allerdings war es ein sehr hoher Aufwand alle Aufgaben einzeln zu beschreiben. Zudem wurden zu Beginn nicht alle Möglichkeiten des Ticketsystems des Ticketsystems genutzt, etwa Verweise zwischen den Tickets oder zu Revisionen. </w:t>
+        <w:t>eine Priorität und ein Status zugewiesen. Durch die Priorität wurde angegeben in welcher Reihenfolge die Tasks abgearbeitet werden sollen. Der Status gab an ob eine Aufgabe noch neu ist, bereits angefangen oder bereits implementiert</w:t>
+      </w:r>
+      <w:r>
+        <w:rPr>
+          <w:lang w:val="de-DE"/>
+        </w:rPr>
+        <w:t xml:space="preserve"> wurde</w:t>
+      </w:r>
+      <w:r>
+        <w:rPr>
+          <w:lang w:val="de-DE"/>
+        </w:rPr>
+        <w:t xml:space="preserve">. Dadurch konnte das Projektmanagement stets schnell einen Überblick bekommen </w:t>
+      </w:r>
+      <w:r>
+        <w:rPr>
+          <w:lang w:val="de-DE"/>
+        </w:rPr>
+        <w:t xml:space="preserve">über </w:t>
+      </w:r>
+      <w:r>
+        <w:rPr>
+          <w:lang w:val="de-DE"/>
+        </w:rPr>
+        <w:t xml:space="preserve">was und wie viele Aufgaben noch zu implementieren sind. Damit wurde es dem Projektmanagement sehr erleichtert das Projekt zu steuern und </w:t>
+      </w:r>
+      <w:r>
+        <w:rPr>
+          <w:lang w:val="de-DE"/>
+        </w:rPr>
+        <w:t>den Entwicklern vorzugeben was p</w:t>
+      </w:r>
+      <w:r>
+        <w:rPr>
+          <w:lang w:val="de-DE"/>
+        </w:rPr>
+        <w:t xml:space="preserve">riorisiert entwickelt werden sollte. Des Weiteren halfen gut durchdachte und möglichst umfassende Beschreibungen der Taskcards den Entwicklern bei der Implementierung. </w:t>
+      </w:r>
+      <w:r>
+        <w:rPr>
+          <w:lang w:val="de-DE"/>
+        </w:rPr>
+        <w:t>Allerdings war es ein sehr hoher Aufwand alle Aufgaben einzeln zu beschreiben. Zudem wurden zu Beginn nicht alle Möglichkeiten</w:t>
+      </w:r>
+      <w:r>
+        <w:rPr>
+          <w:lang w:val="de-DE"/>
+        </w:rPr>
+        <w:t xml:space="preserve"> des Ticketsystems</w:t>
+      </w:r>
+      <w:r>
+        <w:rPr>
+          <w:lang w:val="de-DE"/>
+        </w:rPr>
+        <w:t xml:space="preserve"> genutzt, etwa Verweise zwischen den Tickets oder zu Revisionen. </w:t>
       </w:r>
     </w:p>
     <w:p>
@@ -5257,7 +5767,7 @@
           <w:szCs w:val="20"/>
         </w:rPr>
       </w:pPr>
-      <w:bookmarkStart w:id="8" w:name="_Toc339807357"/>
+      <w:bookmarkStart w:id="9" w:name="_Toc339807357"/>
       <w:r>
         <w:rPr>
           <w:rFonts w:ascii="Times New Roman" w:eastAsia="SimSun" w:hAnsi="Times New Roman" w:cs="Times New Roman"/>
@@ -5272,7 +5782,7 @@
         </w:rPr>
         <w:t>Planung</w:t>
       </w:r>
-      <w:bookmarkEnd w:id="8"/>
+      <w:bookmarkEnd w:id="9"/>
     </w:p>
     <w:p>
       <w:pPr>
@@ -5291,25 +5801,7 @@
         <w:rPr>
           <w:lang w:val="de-DE"/>
         </w:rPr>
-        <w:t xml:space="preserve"> musste </w:t>
-      </w:r>
-      <w:r>
-        <w:rPr>
-          <w:lang w:val="de-DE"/>
-        </w:rPr>
-        <w:t>bereits</w:t>
-      </w:r>
-      <w:r>
-        <w:rPr>
-          <w:lang w:val="de-DE"/>
-        </w:rPr>
-        <w:t xml:space="preserve"> der Anfangsphase </w:t>
-      </w:r>
-      <w:r>
-        <w:rPr>
-          <w:lang w:val="de-DE"/>
-        </w:rPr>
-        <w:t>das spätere Design beachtet werden</w:t>
+        <w:t xml:space="preserve"> musste das spätere Design beachtet werden</w:t>
       </w:r>
       <w:r>
         <w:rPr>
@@ -5363,7 +5855,7 @@
         <w:rPr>
           <w:lang w:val="de-DE"/>
         </w:rPr>
-        <w:t xml:space="preserve"> konnte,</w:t>
+        <w:t>,</w:t>
       </w:r>
       <w:r>
         <w:rPr>
@@ -5405,14 +5897,7 @@
         <w:rPr>
           <w:lang w:val="de-DE"/>
         </w:rPr>
-        <w:t xml:space="preserve"> ermöglichte das frühe Design, dass nach der Kodierung der Kernklassen die Entwicklung der weiteren Komponenten unabhängig voneinander </w:t>
-      </w:r>
-      <w:r>
-        <w:rPr>
-          <w:lang w:val="de-DE"/>
-        </w:rPr>
-        <w:lastRenderedPageBreak/>
-        <w:t xml:space="preserve">durchgeführt werden konnte, etwa dem auslesen der TSP-Informationen aus einer Datei und das Durchführen des </w:t>
+        <w:t xml:space="preserve"> ermöglichte das frühe Design, dass nach der Kodierung der Kernklassen die Entwicklung der weiteren Komponenten unabhängig voneinander durchgeführt werden konnte, etwa dem auslesen der TSP-Informationen aus einer Datei und das Durchführen des </w:t>
       </w:r>
       <w:proofErr w:type="spellStart"/>
       <w:r>
@@ -5504,7 +5989,19 @@
         <w:rPr>
           <w:lang w:val="de-DE"/>
         </w:rPr>
-        <w:t xml:space="preserve">ntwickelt werden. So wurde festgelegt, dass in der ersten Iteration die Entwicklung der </w:t>
+        <w:t>ntwickelt werden. So wurde festge</w:t>
+      </w:r>
+      <w:r>
+        <w:rPr>
+          <w:lang w:val="de-DE"/>
+        </w:rPr>
+        <w:t>halten</w:t>
+      </w:r>
+      <w:r>
+        <w:rPr>
+          <w:lang w:val="de-DE"/>
+        </w:rPr>
+        <w:t xml:space="preserve">, dass in der ersten Iteration die Entwicklung der </w:t>
       </w:r>
       <w:r>
         <w:rPr>
@@ -5534,7 +6031,14 @@
         <w:rPr>
           <w:lang w:val="de-DE"/>
         </w:rPr>
-        <w:t>itung des ACO-Algorithmus mit niedriger Priorität durchgeführt werden sollte. I</w:t>
+        <w:t xml:space="preserve">itung des ACO-Algorithmus mit niedriger Priorität durchgeführt </w:t>
+      </w:r>
+      <w:r>
+        <w:rPr>
+          <w:lang w:val="de-DE"/>
+        </w:rPr>
+        <w:lastRenderedPageBreak/>
+        <w:t>werden sollte. I</w:t>
       </w:r>
       <w:r>
         <w:rPr>
@@ -5595,7 +6099,7 @@
           <w:szCs w:val="20"/>
         </w:rPr>
       </w:pPr>
-      <w:bookmarkStart w:id="9" w:name="_Toc339807358"/>
+      <w:bookmarkStart w:id="10" w:name="_Toc339807358"/>
       <w:r>
         <w:rPr>
           <w:rFonts w:ascii="Times New Roman" w:eastAsia="SimSun" w:hAnsi="Times New Roman" w:cs="Times New Roman"/>
@@ -5610,7 +6114,7 @@
         </w:rPr>
         <w:t>Stand-Up Meetings</w:t>
       </w:r>
-      <w:bookmarkEnd w:id="9"/>
+      <w:bookmarkEnd w:id="10"/>
     </w:p>
     <w:p>
       <w:pPr>
@@ -5758,7 +6262,7 @@
           <w:szCs w:val="20"/>
         </w:rPr>
       </w:pPr>
-      <w:bookmarkStart w:id="10" w:name="_Toc339807359"/>
+      <w:bookmarkStart w:id="11" w:name="_Toc339807359"/>
       <w:r>
         <w:rPr>
           <w:rFonts w:ascii="Times New Roman" w:eastAsia="SimSun" w:hAnsi="Times New Roman" w:cs="Times New Roman"/>
@@ -5773,7 +6277,7 @@
         </w:rPr>
         <w:t>Coding-Standards</w:t>
       </w:r>
-      <w:bookmarkEnd w:id="10"/>
+      <w:bookmarkEnd w:id="11"/>
     </w:p>
     <w:p>
       <w:pPr>
@@ -5800,7 +6304,31 @@
         <w:rPr>
           <w:lang w:val="de-DE"/>
         </w:rPr>
-        <w:t xml:space="preserve">-Standards wurde von der Technischen Leitung festgelegt wie Klassen, Variablen, Konstanten, etc. zu benennen sind. Damit wurde sichergestellt dass der Code ein einheitliches Aussehen hat und das Lesen </w:t>
+        <w:t>-Standards wurde von der Technischen Leitung festgelegt</w:t>
+      </w:r>
+      <w:r>
+        <w:rPr>
+          <w:lang w:val="de-DE"/>
+        </w:rPr>
+        <w:t>,</w:t>
+      </w:r>
+      <w:r>
+        <w:rPr>
+          <w:lang w:val="de-DE"/>
+        </w:rPr>
+        <w:t xml:space="preserve"> wie Klassen, Variablen, Konstanten, etc. zu benennen sind. Damit wurde sichergestellt</w:t>
+      </w:r>
+      <w:r>
+        <w:rPr>
+          <w:lang w:val="de-DE"/>
+        </w:rPr>
+        <w:t>,</w:t>
+      </w:r>
+      <w:r>
+        <w:rPr>
+          <w:lang w:val="de-DE"/>
+        </w:rPr>
+        <w:t xml:space="preserve"> dass der Code ein einheitliches Aussehen hat und das Lesen </w:t>
       </w:r>
       <w:r>
         <w:rPr>
@@ -5818,19 +6346,37 @@
         <w:rPr>
           <w:lang w:val="de-DE"/>
         </w:rPr>
-        <w:t xml:space="preserve">Trotz dass der festgelegte </w:t>
-      </w:r>
-      <w:r>
-        <w:rPr>
-          <w:lang w:val="de-DE"/>
-        </w:rPr>
-        <w:t>Standard</w:t>
-      </w:r>
-      <w:r>
-        <w:rPr>
-          <w:lang w:val="de-DE"/>
-        </w:rPr>
-        <w:t xml:space="preserve"> bewusst leicht gewählt worden war, hab sich</w:t>
+        <w:t xml:space="preserve">Trotz des </w:t>
+      </w:r>
+      <w:r>
+        <w:rPr>
+          <w:lang w:val="de-DE"/>
+        </w:rPr>
+        <w:t>bewusst leicht gewählt</w:t>
+      </w:r>
+      <w:r>
+        <w:rPr>
+          <w:lang w:val="de-DE"/>
+        </w:rPr>
+        <w:t>en Standards</w:t>
+      </w:r>
+      <w:r>
+        <w:rPr>
+          <w:lang w:val="de-DE"/>
+        </w:rPr>
+        <w:t>, hab</w:t>
+      </w:r>
+      <w:r>
+        <w:rPr>
+          <w:lang w:val="de-DE"/>
+        </w:rPr>
+        <w:t>en</w:t>
+      </w:r>
+      <w:r>
+        <w:rPr>
+          <w:lang w:val="de-DE"/>
+        </w:rPr>
+        <w:t xml:space="preserve"> sich</w:t>
       </w:r>
       <w:r>
         <w:rPr>
@@ -5866,7 +6412,19 @@
         <w:rPr>
           <w:lang w:val="de-DE"/>
         </w:rPr>
-        <w:t>Dieser sollte dadurch verhindert werden dass der Pair-</w:t>
+        <w:t>Dieser sollte dadurch verhindert werden</w:t>
+      </w:r>
+      <w:r>
+        <w:rPr>
+          <w:lang w:val="de-DE"/>
+        </w:rPr>
+        <w:t>,</w:t>
+      </w:r>
+      <w:r>
+        <w:rPr>
+          <w:lang w:val="de-DE"/>
+        </w:rPr>
+        <w:t xml:space="preserve"> dass der Pair-</w:t>
       </w:r>
       <w:proofErr w:type="spellStart"/>
       <w:r>
@@ -5880,7 +6438,31 @@
         <w:rPr>
           <w:lang w:val="de-DE"/>
         </w:rPr>
-        <w:t>-Partner stets darauf achtete dass dieser eingehalten wird. Da dies nicht ausreichte, wurden Codereviews von der Technischen Leitung durchgeführt und ggf. gleich Refrakturiert.</w:t>
+        <w:t>-Partner stets darauf achtete</w:t>
+      </w:r>
+      <w:r>
+        <w:rPr>
+          <w:lang w:val="de-DE"/>
+        </w:rPr>
+        <w:t>,</w:t>
+      </w:r>
+      <w:r>
+        <w:rPr>
+          <w:lang w:val="de-DE"/>
+        </w:rPr>
+        <w:t xml:space="preserve"> dass dieser eingehalten wird. Da dies nicht ausreichte, wurden Codereviews von der Technischen Leitun</w:t>
+      </w:r>
+      <w:r>
+        <w:rPr>
+          <w:lang w:val="de-DE"/>
+        </w:rPr>
+        <w:t>g durchgeführt und ggf. gleich r</w:t>
+      </w:r>
+      <w:r>
+        <w:rPr>
+          <w:lang w:val="de-DE"/>
+        </w:rPr>
+        <w:t>efrakturiert.</w:t>
       </w:r>
     </w:p>
     <w:p>
@@ -5899,7 +6481,7 @@
           <w:szCs w:val="20"/>
         </w:rPr>
       </w:pPr>
-      <w:bookmarkStart w:id="11" w:name="_Toc339807360"/>
+      <w:bookmarkStart w:id="12" w:name="_Toc339807360"/>
       <w:r>
         <w:rPr>
           <w:rFonts w:ascii="Times New Roman" w:eastAsia="SimSun" w:hAnsi="Times New Roman" w:cs="Times New Roman"/>
@@ -5914,7 +6496,7 @@
         </w:rPr>
         <w:t>Pair-Programming</w:t>
       </w:r>
-      <w:bookmarkEnd w:id="11"/>
+      <w:bookmarkEnd w:id="12"/>
     </w:p>
     <w:p>
       <w:pPr>
@@ -6135,14 +6717,7 @@
         <w:rPr>
           <w:lang w:val="de-DE"/>
         </w:rPr>
-        <w:t xml:space="preserve"> wurden die </w:t>
-      </w:r>
-      <w:r>
-        <w:rPr>
-          <w:lang w:val="de-DE"/>
-        </w:rPr>
-        <w:lastRenderedPageBreak/>
-        <w:t xml:space="preserve">Teams angepasst. </w:t>
+        <w:t xml:space="preserve"> wurden die Teams angepasst. </w:t>
       </w:r>
       <w:r>
         <w:rPr>
@@ -6192,7 +6767,19 @@
         <w:rPr>
           <w:lang w:val="de-DE"/>
         </w:rPr>
-        <w:t>Des Weiteren führte das intensive arbeiten miteinander zu einem starken Wissensaustausch von dem alle Teammitglieder profitierten.</w:t>
+        <w:t>Des Weiteren führte das intensive arbeiten miteinander zu einem starken Wissensaustausch</w:t>
+      </w:r>
+      <w:r>
+        <w:rPr>
+          <w:lang w:val="de-DE"/>
+        </w:rPr>
+        <w:t>,</w:t>
+      </w:r>
+      <w:r>
+        <w:rPr>
+          <w:lang w:val="de-DE"/>
+        </w:rPr>
+        <w:t xml:space="preserve"> von dem alle Teammitglieder profitierten.</w:t>
       </w:r>
       <w:r>
         <w:rPr>
@@ -6217,11 +6804,11 @@
           <w:szCs w:val="20"/>
         </w:rPr>
       </w:pPr>
-      <w:bookmarkStart w:id="12" w:name="_Ref339803700"/>
-      <w:bookmarkStart w:id="13" w:name="_Ref339803760"/>
-      <w:bookmarkStart w:id="14" w:name="_Ref339803770"/>
-      <w:bookmarkStart w:id="15" w:name="_Ref339803795"/>
-      <w:bookmarkStart w:id="16" w:name="_Toc339807361"/>
+      <w:bookmarkStart w:id="13" w:name="_Ref339803700"/>
+      <w:bookmarkStart w:id="14" w:name="_Ref339803760"/>
+      <w:bookmarkStart w:id="15" w:name="_Ref339803770"/>
+      <w:bookmarkStart w:id="16" w:name="_Ref339803795"/>
+      <w:bookmarkStart w:id="17" w:name="_Toc339807361"/>
       <w:r>
         <w:rPr>
           <w:rFonts w:ascii="Times New Roman" w:eastAsia="SimSun" w:hAnsi="Times New Roman" w:cs="Times New Roman"/>
@@ -6236,11 +6823,11 @@
         </w:rPr>
         <w:t>Automatisierte Tests</w:t>
       </w:r>
-      <w:bookmarkEnd w:id="12"/>
       <w:bookmarkEnd w:id="13"/>
       <w:bookmarkEnd w:id="14"/>
       <w:bookmarkEnd w:id="15"/>
       <w:bookmarkEnd w:id="16"/>
+      <w:bookmarkEnd w:id="17"/>
     </w:p>
     <w:p>
       <w:pPr>
@@ -6265,13 +6852,61 @@
         <w:rPr>
           <w:lang w:val="de-DE"/>
         </w:rPr>
-        <w:t>ests für ein Programm zu schreiben umso die Funktionalitäten zu testen. Ziel war es eine Möglichste hohe Codeabdeckung für alle Funktionalen Klassen zu erreichen.</w:t>
-      </w:r>
-      <w:r>
-        <w:rPr>
-          <w:lang w:val="de-DE"/>
-        </w:rPr>
-        <w:t xml:space="preserve"> Aufgrund anfänglicher Schwierigkeiten die </w:t>
+        <w:t>ests für ein Programm zu schreiben</w:t>
+      </w:r>
+      <w:r>
+        <w:rPr>
+          <w:lang w:val="de-DE"/>
+        </w:rPr>
+        <w:t>,</w:t>
+      </w:r>
+      <w:r>
+        <w:rPr>
+          <w:lang w:val="de-DE"/>
+        </w:rPr>
+        <w:t xml:space="preserve"> um</w:t>
+      </w:r>
+      <w:r>
+        <w:rPr>
+          <w:lang w:val="de-DE"/>
+        </w:rPr>
+        <w:t xml:space="preserve"> </w:t>
+      </w:r>
+      <w:r>
+        <w:rPr>
+          <w:lang w:val="de-DE"/>
+        </w:rPr>
+        <w:t>so die Funktionalität</w:t>
+      </w:r>
+      <w:r>
+        <w:rPr>
+          <w:lang w:val="de-DE"/>
+        </w:rPr>
+        <w:t>en zu testen. Ziel war es eine möglichst hohe Codeabdeckung für alle f</w:t>
+      </w:r>
+      <w:r>
+        <w:rPr>
+          <w:lang w:val="de-DE"/>
+        </w:rPr>
+        <w:t>unktionalen Klassen zu erreichen.</w:t>
+      </w:r>
+      <w:r>
+        <w:rPr>
+          <w:lang w:val="de-DE"/>
+        </w:rPr>
+        <w:t xml:space="preserve"> Aufgrund anfänglicher Schwierigkeiten</w:t>
+      </w:r>
+      <w:r>
+        <w:rPr>
+          <w:lang w:val="de-DE"/>
+        </w:rPr>
+        <w:t>,</w:t>
+      </w:r>
+      <w:r>
+        <w:rPr>
+          <w:lang w:val="de-DE"/>
+        </w:rPr>
+        <w:t xml:space="preserve"> die </w:t>
       </w:r>
       <w:proofErr w:type="spellStart"/>
       <w:r>
@@ -6297,7 +6932,20 @@
         <w:rPr>
           <w:lang w:val="de-DE"/>
         </w:rPr>
-        <w:t xml:space="preserve"> verzögerte sich anfänglich die Einführung der Tests.</w:t>
+        <w:t xml:space="preserve"> verzögerte sich </w:t>
+      </w:r>
+      <w:r>
+        <w:rPr>
+          <w:lang w:val="de-DE"/>
+        </w:rPr>
+        <w:t xml:space="preserve">die </w:t>
+      </w:r>
+      <w:r>
+        <w:rPr>
+          <w:lang w:val="de-DE"/>
+        </w:rPr>
+        <w:lastRenderedPageBreak/>
+        <w:t>Einführung der Tests.</w:t>
       </w:r>
       <w:r>
         <w:rPr>
@@ -6315,7 +6963,19 @@
         <w:rPr>
           <w:lang w:val="de-DE"/>
         </w:rPr>
-        <w:t xml:space="preserve"> sehr viel Erfahrung erfordert gute Tests zu schreiben und ein sehr hoher zusätzlicher Aufwand zu eigentlichen Programmierung ist, war die Akzeptanz gegenüber der Automatisierten Tests nicht groß. </w:t>
+        <w:t xml:space="preserve"> sehr viel Erfahrung erfordert gute Tests zu schreiben und ein sehr hoher zusätzlicher Aufwand zu</w:t>
+      </w:r>
+      <w:r>
+        <w:rPr>
+          <w:lang w:val="de-DE"/>
+        </w:rPr>
+        <w:t>r</w:t>
+      </w:r>
+      <w:r>
+        <w:rPr>
+          <w:lang w:val="de-DE"/>
+        </w:rPr>
+        <w:t xml:space="preserve"> eigentlichen Programmierung ist, war die Akzeptanz gegenüber der Automatisierten Tests nicht groß. </w:t>
       </w:r>
       <w:r>
         <w:rPr>
@@ -6352,7 +7012,7 @@
           <w:szCs w:val="20"/>
         </w:rPr>
       </w:pPr>
-      <w:bookmarkStart w:id="17" w:name="_Toc339807362"/>
+      <w:bookmarkStart w:id="18" w:name="_Toc339807362"/>
       <w:r>
         <w:rPr>
           <w:rFonts w:ascii="Times New Roman" w:eastAsia="SimSun" w:hAnsi="Times New Roman" w:cs="Times New Roman"/>
@@ -6367,7 +7027,7 @@
         </w:rPr>
         <w:t>Continuous Integration</w:t>
       </w:r>
-      <w:bookmarkEnd w:id="17"/>
+      <w:bookmarkEnd w:id="18"/>
     </w:p>
     <w:p>
       <w:pPr>
@@ -6438,7 +7098,19 @@
         <w:rPr>
           <w:lang w:val="de-DE"/>
         </w:rPr>
-        <w:t xml:space="preserve">umso den Änderungsgehalt pro Commit gering zu halten. Damit konnten Fehler schnell gefunden und </w:t>
+        <w:t>um</w:t>
+      </w:r>
+      <w:r>
+        <w:rPr>
+          <w:lang w:val="de-DE"/>
+        </w:rPr>
+        <w:t xml:space="preserve"> </w:t>
+      </w:r>
+      <w:r>
+        <w:rPr>
+          <w:lang w:val="de-DE"/>
+        </w:rPr>
+        <w:t xml:space="preserve">so den Änderungsgehalt pro Commit gering zu halten. Damit konnten Fehler schnell gefunden und </w:t>
       </w:r>
       <w:r>
         <w:rPr>
@@ -6522,7 +7194,19 @@
         <w:rPr>
           <w:lang w:val="de-DE"/>
         </w:rPr>
-        <w:t xml:space="preserve">eutralen PC nach dem Commit durchgeführt und somit der gleiche Effekt mit ein wenig mehr Aufwand erreicht. Aufgrund der mangelnden Testabdeckung beschrieben in </w:t>
+        <w:t>eutralen PC nach dem Commit durchgeführt und somit der gleiche Effekt mit ein wenig mehr Aufwand erreicht. Aufgru</w:t>
+      </w:r>
+      <w:r>
+        <w:rPr>
+          <w:lang w:val="de-DE"/>
+        </w:rPr>
+        <w:t xml:space="preserve">nd der mangelnden Testabdeckung, </w:t>
+      </w:r>
+      <w:r>
+        <w:rPr>
+          <w:lang w:val="de-DE"/>
+        </w:rPr>
+        <w:t xml:space="preserve">beschrieben in </w:t>
       </w:r>
       <w:r>
         <w:rPr>
@@ -6596,6 +7280,9 @@
       </w:r>
       <w:r>
         <w:rPr>
+          <w:i/>
+          <w:iCs/>
+          <w:noProof/>
           <w:lang w:val="de-DE"/>
         </w:rPr>
         <w:t>Automatisierte Tests</w:t>
@@ -6610,7 +7297,25 @@
         <w:rPr>
           <w:lang w:val="de-DE"/>
         </w:rPr>
-        <w:t xml:space="preserve"> konnten jedoch nicht so viele Fehler gefunden werden wie erwünscht.</w:t>
+        <w:t>,</w:t>
+      </w:r>
+      <w:r>
+        <w:rPr>
+          <w:lang w:val="de-DE"/>
+        </w:rPr>
+        <w:t xml:space="preserve"> konnten jedoch nicht so viele Fehler gefunden werden wie er</w:t>
+      </w:r>
+      <w:r>
+        <w:rPr>
+          <w:lang w:val="de-DE"/>
+        </w:rPr>
+        <w:t>hofft</w:t>
+      </w:r>
+      <w:r>
+        <w:rPr>
+          <w:lang w:val="de-DE"/>
+        </w:rPr>
+        <w:t>.</w:t>
       </w:r>
     </w:p>
     <w:p>
@@ -6695,14 +7400,19 @@
         <w:rPr>
           <w:lang w:val="de-DE"/>
         </w:rPr>
-        <w:t xml:space="preserve"> bieten gute Ansätze die, wenn man denn alle korrekt befolgt, helfen ein Projekt erfolgreich abzuschließen. Mit einem bereits aufeinander eingespielten Team und einem größeren Projekt kommen die Vorteile sicher besser hervor. Trotzdem hat das Projektteam bei der Umsetzung viele wertvolle Erfahrungen gesammelt. </w:t>
-      </w:r>
-      <w:r>
-        <w:rPr>
-          <w:lang w:val="de-DE"/>
-        </w:rPr>
-        <w:lastRenderedPageBreak/>
-        <w:t>Vor allem dadurch dass viele Fehler begangen wurden die beim nächsten Projekt sicher nicht wieder auftreten würden oder man vorher nach Wegen suchen würde, wie man z.B. die Akzeptanz von Automatisierten Tests im Projektteam steigern könnte.</w:t>
+        <w:t xml:space="preserve"> bieten gute Ansätze</w:t>
+      </w:r>
+      <w:r>
+        <w:rPr>
+          <w:lang w:val="de-DE"/>
+        </w:rPr>
+        <w:t>,</w:t>
+      </w:r>
+      <w:r>
+        <w:rPr>
+          <w:lang w:val="de-DE"/>
+        </w:rPr>
+        <w:t xml:space="preserve"> die, wenn man denn alle korrekt befolgt, helfen ein Projekt erfolgreich abzuschließen. Mit einem bereits aufeinander eingespielten Team und einem größeren Projekt kommen die Vorteile sicher besser hervor. Trotzdem hat das Projektteam bei der Umsetzung viele wertvolle Erfahrungen gesammelt. Vor allem dadurch dass viele Fehler begangen wurden die beim nächsten Projekt sicher nicht wieder auftreten würden oder man vorher nach Wegen suchen würde, wie man z.B. die Akzeptanz von Automatisierten Tests im Projektteam steigern könnte.</w:t>
       </w:r>
       <w:r>
         <w:rPr>
@@ -6720,7 +7430,33 @@
         <w:rPr>
           <w:lang w:val="de-DE"/>
         </w:rPr>
-        <w:t xml:space="preserve"> z.B. die Verwendung von User-Storys, trugen massiv zum Erfolg des Projektes bei und wurden durchweg positiv war genommen.</w:t>
+        <w:t xml:space="preserve"> z.B. die Verwendung von User-Storys, trugen massiv zum Erfolg des Projektes bei und wurden durchweg positiv </w:t>
+      </w:r>
+      <w:proofErr w:type="gramStart"/>
+      <w:r>
+        <w:rPr>
+          <w:lang w:val="de-DE"/>
+        </w:rPr>
+        <w:t>wa</w:t>
+      </w:r>
+      <w:r>
+        <w:rPr>
+          <w:lang w:val="de-DE"/>
+        </w:rPr>
+        <w:t>h</w:t>
+      </w:r>
+      <w:r>
+        <w:rPr>
+          <w:lang w:val="de-DE"/>
+        </w:rPr>
+        <w:t>r genommen</w:t>
+      </w:r>
+      <w:proofErr w:type="gramEnd"/>
+      <w:r>
+        <w:rPr>
+          <w:lang w:val="de-DE"/>
+        </w:rPr>
+        <w:t>.</w:t>
       </w:r>
     </w:p>
     <w:p>
@@ -6799,13 +7535,11 @@
           <w:lang w:val="de-DE"/>
         </w:rPr>
       </w:pPr>
-      <w:bookmarkStart w:id="18" w:name="_GoBack"/>
-      <w:bookmarkEnd w:id="18"/>
     </w:p>
     <w:sectPr>
       <w:type w:val="continuous"/>
       <w:pgSz w:w="11906" w:h="16838"/>
-      <w:pgMar w:top="1417" w:right="1417" w:bottom="1134" w:left="1417" w:header="708" w:footer="708" w:gutter="0"/>
+      <w:pgMar w:top="1077" w:right="731" w:bottom="2432" w:left="731" w:header="708" w:footer="708" w:gutter="0"/>
       <w:cols w:num="2" w:space="708"/>
       <w:docGrid w:linePitch="360"/>
     </w:sectPr>
@@ -7607,6 +8341,7 @@
   <w:style w:type="character" w:default="1" w:styleId="Absatz-Standardschriftart">
     <w:name w:val="Default Paragraph Font"/>
     <w:uiPriority w:val="1"/>
+    <w:semiHidden/>
     <w:unhideWhenUsed/>
   </w:style>
   <w:style w:type="table" w:default="1" w:styleId="NormaleTabelle">
@@ -8492,6 +9227,7 @@
   <w:style w:type="character" w:default="1" w:styleId="Absatz-Standardschriftart">
     <w:name w:val="Default Paragraph Font"/>
     <w:uiPriority w:val="1"/>
+    <w:semiHidden/>
     <w:unhideWhenUsed/>
   </w:style>
   <w:style w:type="table" w:default="1" w:styleId="NormaleTabelle">
@@ -9394,7 +10130,7 @@
 </file>
 
 <file path=customXml/itemProps1.xml><?xml version="1.0" encoding="utf-8"?>
-<ds:datastoreItem xmlns:ds="http://schemas.openxmlformats.org/officeDocument/2006/customXml" ds:itemID="{C5FDC7AC-4230-459D-8D98-E9FD26975DDD}">
+<ds:datastoreItem xmlns:ds="http://schemas.openxmlformats.org/officeDocument/2006/customXml" ds:itemID="{F1CD34BC-56E0-49DC-9465-66D01473B73B}">
   <ds:schemaRefs>
     <ds:schemaRef ds:uri="http://schemas.openxmlformats.org/officeDocument/2006/bibliography"/>
   </ds:schemaRefs>

</xml_diff>